<commit_message>
update project management plan
</commit_message>
<xml_diff>
--- a/考核材料/项目管理计划/项目管理计划.docx
+++ b/考核材料/项目管理计划/项目管理计划.docx
@@ -1,12 +1,14 @@
 
 <file path=word/document.xml><?xml version="1.0" encoding="utf-8"?>
-<w:document xmlns:wpc="http://schemas.microsoft.com/office/word/2010/wordprocessingCanvas" xmlns:mc="http://schemas.openxmlformats.org/markup-compatibility/2006" xmlns:o="urn:schemas-microsoft-com:office:office" xmlns:r="http://schemas.openxmlformats.org/officeDocument/2006/relationships" xmlns:m="http://schemas.openxmlformats.org/officeDocument/2006/math" xmlns:v="urn:schemas-microsoft-com:vml" xmlns:wp14="http://schemas.microsoft.com/office/word/2010/wordprocessingDrawing" xmlns:wp="http://schemas.openxmlformats.org/drawingml/2006/wordprocessingDrawing" xmlns:w10="urn:schemas-microsoft-com:office:word" xmlns:w="http://schemas.openxmlformats.org/wordprocessingml/2006/main" xmlns:w14="http://schemas.microsoft.com/office/word/2010/wordml" xmlns:wpg="http://schemas.microsoft.com/office/word/2010/wordprocessingGroup" xmlns:wpi="http://schemas.microsoft.com/office/word/2010/wordprocessingInk" xmlns:wne="http://schemas.microsoft.com/office/word/2006/wordml" xmlns:wps="http://schemas.microsoft.com/office/word/2010/wordprocessingShape" mc:Ignorable="w14 wp14">
+<w:document xmlns:wpc="http://schemas.microsoft.com/office/word/2010/wordprocessingCanvas" xmlns:cx="http://schemas.microsoft.com/office/drawing/2014/chartex" xmlns:cx1="http://schemas.microsoft.com/office/drawing/2015/9/8/chartex" xmlns:cx2="http://schemas.microsoft.com/office/drawing/2015/10/21/chartex" xmlns:cx3="http://schemas.microsoft.com/office/drawing/2016/5/9/chartex" xmlns:cx4="http://schemas.microsoft.com/office/drawing/2016/5/10/chartex" xmlns:cx5="http://schemas.microsoft.com/office/drawing/2016/5/11/chartex" xmlns:cx6="http://schemas.microsoft.com/office/drawing/2016/5/12/chartex" xmlns:cx7="http://schemas.microsoft.com/office/drawing/2016/5/13/chartex" xmlns:cx8="http://schemas.microsoft.com/office/drawing/2016/5/14/chartex" xmlns:mc="http://schemas.openxmlformats.org/markup-compatibility/2006" xmlns:aink="http://schemas.microsoft.com/office/drawing/2016/ink" xmlns:am3d="http://schemas.microsoft.com/office/drawing/2017/model3d" xmlns:o="urn:schemas-microsoft-com:office:office" xmlns:oel="http://schemas.microsoft.com/office/2019/extlst" xmlns:r="http://schemas.openxmlformats.org/officeDocument/2006/relationships" xmlns:m="http://schemas.openxmlformats.org/officeDocument/2006/math" xmlns:v="urn:schemas-microsoft-com:vml" xmlns:wp14="http://schemas.microsoft.com/office/word/2010/wordprocessingDrawing" xmlns:wp="http://schemas.openxmlformats.org/drawingml/2006/wordprocessingDrawing" xmlns:w10="urn:schemas-microsoft-com:office:word" xmlns:w="http://schemas.openxmlformats.org/wordprocessingml/2006/main" xmlns:w14="http://schemas.microsoft.com/office/word/2010/wordml" xmlns:w15="http://schemas.microsoft.com/office/word/2012/wordml" xmlns:w16cex="http://schemas.microsoft.com/office/word/2018/wordml/cex" xmlns:w16cid="http://schemas.microsoft.com/office/word/2016/wordml/cid" xmlns:w16="http://schemas.microsoft.com/office/word/2018/wordml" xmlns:w16du="http://schemas.microsoft.com/office/word/2023/wordml/word16du" xmlns:w16sdtdh="http://schemas.microsoft.com/office/word/2020/wordml/sdtdatahash" xmlns:w16se="http://schemas.microsoft.com/office/word/2015/wordml/symex" xmlns:wpg="http://schemas.microsoft.com/office/word/2010/wordprocessingGroup" xmlns:wpi="http://schemas.microsoft.com/office/word/2010/wordprocessingInk" xmlns:wne="http://schemas.microsoft.com/office/word/2006/wordml" xmlns:wps="http://schemas.microsoft.com/office/word/2010/wordprocessingShape" mc:Ignorable="w14 w15 w16se w16cid w16 w16cex w16sdtdh w16du wp14">
   <w:body>
     <w:p>
       <w:pPr>
         <w:rPr>
           <w:b/>
           <w:bCs/>
+          <w:sz w:val="32"/>
+          <w:szCs w:val="36"/>
         </w:rPr>
       </w:pPr>
       <w:r>
@@ -14,19 +16,35 @@
           <w:rFonts w:hint="eastAsia"/>
           <w:b/>
           <w:bCs/>
-        </w:rPr>
-        <w:t>二、项目时间表</w:t>
-      </w:r>
-    </w:p>
-    <w:p>
-      <w:pPr>
-        <w:rPr>
-          <w:rFonts w:hint="eastAsia"/>
-        </w:rPr>
-      </w:pPr>
-      <w:r>
-        <w:rPr>
-          <w:rFonts w:hint="eastAsia"/>
+          <w:sz w:val="32"/>
+          <w:szCs w:val="36"/>
+        </w:rPr>
+        <w:t>一</w:t>
+      </w:r>
+      <w:r>
+        <w:rPr>
+          <w:rFonts w:hint="eastAsia"/>
+          <w:b/>
+          <w:bCs/>
+          <w:sz w:val="32"/>
+          <w:szCs w:val="36"/>
+        </w:rPr>
+        <w:t>、项目时间表</w:t>
+      </w:r>
+    </w:p>
+    <w:p>
+      <w:pPr>
+        <w:spacing w:line="360" w:lineRule="auto"/>
+        <w:rPr>
+          <w:sz w:val="24"/>
+          <w:szCs w:val="28"/>
+        </w:rPr>
+      </w:pPr>
+      <w:r>
+        <w:rPr>
+          <w:rFonts w:hint="eastAsia"/>
+          <w:sz w:val="24"/>
+          <w:szCs w:val="28"/>
         </w:rPr>
         <w:t>项目分为四个主要阶段，每个阶段包含若干任务，预期完成时间如下：</w:t>
       </w:r>
@@ -37,8 +55,10 @@
           <w:ilvl w:val="0"/>
           <w:numId w:val="1"/>
         </w:numPr>
-        <w:rPr>
-          <w:rFonts w:hint="eastAsia"/>
+        <w:spacing w:line="360" w:lineRule="auto"/>
+        <w:rPr>
+          <w:sz w:val="24"/>
+          <w:szCs w:val="28"/>
         </w:rPr>
       </w:pPr>
       <w:r>
@@ -46,6 +66,8 @@
           <w:rFonts w:hint="eastAsia"/>
           <w:b/>
           <w:bCs/>
+          <w:sz w:val="24"/>
+          <w:szCs w:val="28"/>
         </w:rPr>
         <w:t>阶段</w:t>
       </w:r>
@@ -55,6 +77,8 @@
           <w:rFonts w:hint="eastAsia"/>
           <w:b/>
           <w:bCs/>
+          <w:sz w:val="24"/>
+          <w:szCs w:val="28"/>
         </w:rPr>
         <w:t>一</w:t>
       </w:r>
@@ -64,6 +88,8 @@
           <w:rFonts w:hint="eastAsia"/>
           <w:b/>
           <w:bCs/>
+          <w:sz w:val="24"/>
+          <w:szCs w:val="28"/>
         </w:rPr>
         <w:t>：需求分析与可行性研究（</w:t>
       </w:r>
@@ -72,6 +98,8 @@
           <w:rFonts w:hint="eastAsia"/>
           <w:b/>
           <w:bCs/>
+          <w:sz w:val="24"/>
+          <w:szCs w:val="28"/>
         </w:rPr>
         <w:t>1-2</w:t>
       </w:r>
@@ -80,6 +108,8 @@
           <w:rFonts w:hint="eastAsia"/>
           <w:b/>
           <w:bCs/>
+          <w:sz w:val="24"/>
+          <w:szCs w:val="28"/>
         </w:rPr>
         <w:t>个月）</w:t>
       </w:r>
@@ -90,25 +120,33 @@
           <w:ilvl w:val="1"/>
           <w:numId w:val="1"/>
         </w:numPr>
-        <w:rPr>
-          <w:rFonts w:hint="eastAsia"/>
-        </w:rPr>
-      </w:pPr>
-      <w:r>
-        <w:rPr>
-          <w:rFonts w:hint="eastAsia"/>
+        <w:spacing w:line="360" w:lineRule="auto"/>
+        <w:rPr>
+          <w:sz w:val="24"/>
+          <w:szCs w:val="28"/>
+        </w:rPr>
+      </w:pPr>
+      <w:r>
+        <w:rPr>
+          <w:rFonts w:hint="eastAsia"/>
+          <w:sz w:val="24"/>
+          <w:szCs w:val="28"/>
         </w:rPr>
         <w:t>市场调研与需求分析（</w:t>
       </w:r>
       <w:r>
         <w:rPr>
           <w:rFonts w:hint="eastAsia"/>
+          <w:sz w:val="24"/>
+          <w:szCs w:val="28"/>
         </w:rPr>
         <w:t>1</w:t>
       </w:r>
       <w:r>
         <w:rPr>
           <w:rFonts w:hint="eastAsia"/>
+          <w:sz w:val="24"/>
+          <w:szCs w:val="28"/>
         </w:rPr>
         <w:t>个月）</w:t>
       </w:r>
@@ -119,25 +157,33 @@
           <w:ilvl w:val="1"/>
           <w:numId w:val="1"/>
         </w:numPr>
-        <w:rPr>
-          <w:rFonts w:hint="eastAsia"/>
-        </w:rPr>
-      </w:pPr>
-      <w:r>
-        <w:rPr>
-          <w:rFonts w:hint="eastAsia"/>
+        <w:spacing w:line="360" w:lineRule="auto"/>
+        <w:rPr>
+          <w:sz w:val="24"/>
+          <w:szCs w:val="28"/>
+        </w:rPr>
+      </w:pPr>
+      <w:r>
+        <w:rPr>
+          <w:rFonts w:hint="eastAsia"/>
+          <w:sz w:val="24"/>
+          <w:szCs w:val="28"/>
         </w:rPr>
         <w:t>可行性研究报告编制（</w:t>
       </w:r>
       <w:r>
         <w:rPr>
           <w:rFonts w:hint="eastAsia"/>
+          <w:sz w:val="24"/>
+          <w:szCs w:val="28"/>
         </w:rPr>
         <w:t>1</w:t>
       </w:r>
       <w:r>
         <w:rPr>
           <w:rFonts w:hint="eastAsia"/>
+          <w:sz w:val="24"/>
+          <w:szCs w:val="28"/>
         </w:rPr>
         <w:t>个月）</w:t>
       </w:r>
@@ -148,8 +194,10 @@
           <w:ilvl w:val="0"/>
           <w:numId w:val="1"/>
         </w:numPr>
-        <w:rPr>
-          <w:rFonts w:hint="eastAsia"/>
+        <w:spacing w:line="360" w:lineRule="auto"/>
+        <w:rPr>
+          <w:sz w:val="24"/>
+          <w:szCs w:val="28"/>
         </w:rPr>
       </w:pPr>
       <w:r>
@@ -157,6 +205,8 @@
           <w:rFonts w:hint="eastAsia"/>
           <w:b/>
           <w:bCs/>
+          <w:sz w:val="24"/>
+          <w:szCs w:val="28"/>
         </w:rPr>
         <w:t>阶段二：系统设计与开发（</w:t>
       </w:r>
@@ -165,6 +215,8 @@
           <w:rFonts w:hint="eastAsia"/>
           <w:b/>
           <w:bCs/>
+          <w:sz w:val="24"/>
+          <w:szCs w:val="28"/>
         </w:rPr>
         <w:t>3-6</w:t>
       </w:r>
@@ -173,6 +225,8 @@
           <w:rFonts w:hint="eastAsia"/>
           <w:b/>
           <w:bCs/>
+          <w:sz w:val="24"/>
+          <w:szCs w:val="28"/>
         </w:rPr>
         <w:t>个月）</w:t>
       </w:r>
@@ -183,25 +237,33 @@
           <w:ilvl w:val="1"/>
           <w:numId w:val="1"/>
         </w:numPr>
-        <w:rPr>
-          <w:rFonts w:hint="eastAsia"/>
-        </w:rPr>
-      </w:pPr>
-      <w:r>
-        <w:rPr>
-          <w:rFonts w:hint="eastAsia"/>
+        <w:spacing w:line="360" w:lineRule="auto"/>
+        <w:rPr>
+          <w:sz w:val="24"/>
+          <w:szCs w:val="28"/>
+        </w:rPr>
+      </w:pPr>
+      <w:r>
+        <w:rPr>
+          <w:rFonts w:hint="eastAsia"/>
+          <w:sz w:val="24"/>
+          <w:szCs w:val="28"/>
         </w:rPr>
         <w:t>硬件架构设计与采购（</w:t>
       </w:r>
       <w:r>
         <w:rPr>
           <w:rFonts w:hint="eastAsia"/>
+          <w:sz w:val="24"/>
+          <w:szCs w:val="28"/>
         </w:rPr>
         <w:t>1</w:t>
       </w:r>
       <w:r>
         <w:rPr>
           <w:rFonts w:hint="eastAsia"/>
+          <w:sz w:val="24"/>
+          <w:szCs w:val="28"/>
         </w:rPr>
         <w:t>个月）</w:t>
       </w:r>
@@ -212,25 +274,33 @@
           <w:ilvl w:val="1"/>
           <w:numId w:val="1"/>
         </w:numPr>
-        <w:rPr>
-          <w:rFonts w:hint="eastAsia"/>
-        </w:rPr>
-      </w:pPr>
-      <w:r>
-        <w:rPr>
-          <w:rFonts w:hint="eastAsia"/>
+        <w:spacing w:line="360" w:lineRule="auto"/>
+        <w:rPr>
+          <w:sz w:val="24"/>
+          <w:szCs w:val="28"/>
+        </w:rPr>
+      </w:pPr>
+      <w:r>
+        <w:rPr>
+          <w:rFonts w:hint="eastAsia"/>
+          <w:sz w:val="24"/>
+          <w:szCs w:val="28"/>
         </w:rPr>
         <w:t>软件系统设计（</w:t>
       </w:r>
       <w:r>
         <w:rPr>
           <w:rFonts w:hint="eastAsia"/>
+          <w:sz w:val="24"/>
+          <w:szCs w:val="28"/>
         </w:rPr>
         <w:t>1</w:t>
       </w:r>
       <w:r>
         <w:rPr>
           <w:rFonts w:hint="eastAsia"/>
+          <w:sz w:val="24"/>
+          <w:szCs w:val="28"/>
         </w:rPr>
         <w:t>个月）</w:t>
       </w:r>
@@ -241,25 +311,33 @@
           <w:ilvl w:val="1"/>
           <w:numId w:val="1"/>
         </w:numPr>
-        <w:rPr>
-          <w:rFonts w:hint="eastAsia"/>
-        </w:rPr>
-      </w:pPr>
-      <w:r>
-        <w:rPr>
-          <w:rFonts w:hint="eastAsia"/>
+        <w:spacing w:line="360" w:lineRule="auto"/>
+        <w:rPr>
+          <w:sz w:val="24"/>
+          <w:szCs w:val="28"/>
+        </w:rPr>
+      </w:pPr>
+      <w:r>
+        <w:rPr>
+          <w:rFonts w:hint="eastAsia"/>
+          <w:sz w:val="24"/>
+          <w:szCs w:val="28"/>
         </w:rPr>
         <w:t>软件开发（</w:t>
       </w:r>
       <w:r>
         <w:rPr>
           <w:rFonts w:hint="eastAsia"/>
+          <w:sz w:val="24"/>
+          <w:szCs w:val="28"/>
         </w:rPr>
         <w:t>3</w:t>
       </w:r>
       <w:r>
         <w:rPr>
           <w:rFonts w:hint="eastAsia"/>
+          <w:sz w:val="24"/>
+          <w:szCs w:val="28"/>
         </w:rPr>
         <w:t>个月）</w:t>
       </w:r>
@@ -270,25 +348,33 @@
           <w:ilvl w:val="1"/>
           <w:numId w:val="1"/>
         </w:numPr>
-        <w:rPr>
-          <w:rFonts w:hint="eastAsia"/>
-        </w:rPr>
-      </w:pPr>
-      <w:r>
-        <w:rPr>
-          <w:rFonts w:hint="eastAsia"/>
+        <w:spacing w:line="360" w:lineRule="auto"/>
+        <w:rPr>
+          <w:sz w:val="24"/>
+          <w:szCs w:val="28"/>
+        </w:rPr>
+      </w:pPr>
+      <w:r>
+        <w:rPr>
+          <w:rFonts w:hint="eastAsia"/>
+          <w:sz w:val="24"/>
+          <w:szCs w:val="28"/>
         </w:rPr>
         <w:t>初步集成测试（</w:t>
       </w:r>
       <w:r>
         <w:rPr>
           <w:rFonts w:hint="eastAsia"/>
+          <w:sz w:val="24"/>
+          <w:szCs w:val="28"/>
         </w:rPr>
         <w:t>1</w:t>
       </w:r>
       <w:r>
         <w:rPr>
           <w:rFonts w:hint="eastAsia"/>
+          <w:sz w:val="24"/>
+          <w:szCs w:val="28"/>
         </w:rPr>
         <w:t>个月）</w:t>
       </w:r>
@@ -299,8 +385,10 @@
           <w:ilvl w:val="0"/>
           <w:numId w:val="1"/>
         </w:numPr>
-        <w:rPr>
-          <w:rFonts w:hint="eastAsia"/>
+        <w:spacing w:line="360" w:lineRule="auto"/>
+        <w:rPr>
+          <w:sz w:val="24"/>
+          <w:szCs w:val="28"/>
         </w:rPr>
       </w:pPr>
       <w:r>
@@ -308,6 +396,8 @@
           <w:rFonts w:hint="eastAsia"/>
           <w:b/>
           <w:bCs/>
+          <w:sz w:val="24"/>
+          <w:szCs w:val="28"/>
         </w:rPr>
         <w:t>阶段三：系统测试与优化（</w:t>
       </w:r>
@@ -316,6 +406,8 @@
           <w:rFonts w:hint="eastAsia"/>
           <w:b/>
           <w:bCs/>
+          <w:sz w:val="24"/>
+          <w:szCs w:val="28"/>
         </w:rPr>
         <w:t>2-3</w:t>
       </w:r>
@@ -324,6 +416,8 @@
           <w:rFonts w:hint="eastAsia"/>
           <w:b/>
           <w:bCs/>
+          <w:sz w:val="24"/>
+          <w:szCs w:val="28"/>
         </w:rPr>
         <w:t>个月）</w:t>
       </w:r>
@@ -334,25 +428,33 @@
           <w:ilvl w:val="1"/>
           <w:numId w:val="1"/>
         </w:numPr>
-        <w:rPr>
-          <w:rFonts w:hint="eastAsia"/>
-        </w:rPr>
-      </w:pPr>
-      <w:r>
-        <w:rPr>
-          <w:rFonts w:hint="eastAsia"/>
+        <w:spacing w:line="360" w:lineRule="auto"/>
+        <w:rPr>
+          <w:sz w:val="24"/>
+          <w:szCs w:val="28"/>
+        </w:rPr>
+      </w:pPr>
+      <w:r>
+        <w:rPr>
+          <w:rFonts w:hint="eastAsia"/>
+          <w:sz w:val="24"/>
+          <w:szCs w:val="28"/>
         </w:rPr>
         <w:t>系统集成测试（</w:t>
       </w:r>
       <w:r>
         <w:rPr>
           <w:rFonts w:hint="eastAsia"/>
+          <w:sz w:val="24"/>
+          <w:szCs w:val="28"/>
         </w:rPr>
         <w:t>1</w:t>
       </w:r>
       <w:r>
         <w:rPr>
           <w:rFonts w:hint="eastAsia"/>
+          <w:sz w:val="24"/>
+          <w:szCs w:val="28"/>
         </w:rPr>
         <w:t>个月）</w:t>
       </w:r>
@@ -363,25 +465,33 @@
           <w:ilvl w:val="1"/>
           <w:numId w:val="1"/>
         </w:numPr>
-        <w:rPr>
-          <w:rFonts w:hint="eastAsia"/>
-        </w:rPr>
-      </w:pPr>
-      <w:r>
-        <w:rPr>
-          <w:rFonts w:hint="eastAsia"/>
+        <w:spacing w:line="360" w:lineRule="auto"/>
+        <w:rPr>
+          <w:sz w:val="24"/>
+          <w:szCs w:val="28"/>
+        </w:rPr>
+      </w:pPr>
+      <w:r>
+        <w:rPr>
+          <w:rFonts w:hint="eastAsia"/>
+          <w:sz w:val="24"/>
+          <w:szCs w:val="28"/>
         </w:rPr>
         <w:t>故障预测模型优化（</w:t>
       </w:r>
       <w:r>
         <w:rPr>
           <w:rFonts w:hint="eastAsia"/>
+          <w:sz w:val="24"/>
+          <w:szCs w:val="28"/>
         </w:rPr>
         <w:t>1</w:t>
       </w:r>
       <w:r>
         <w:rPr>
           <w:rFonts w:hint="eastAsia"/>
+          <w:sz w:val="24"/>
+          <w:szCs w:val="28"/>
         </w:rPr>
         <w:t>个月）</w:t>
       </w:r>
@@ -392,25 +502,33 @@
           <w:ilvl w:val="1"/>
           <w:numId w:val="1"/>
         </w:numPr>
-        <w:rPr>
-          <w:rFonts w:hint="eastAsia"/>
-        </w:rPr>
-      </w:pPr>
-      <w:r>
-        <w:rPr>
-          <w:rFonts w:hint="eastAsia"/>
+        <w:spacing w:line="360" w:lineRule="auto"/>
+        <w:rPr>
+          <w:sz w:val="24"/>
+          <w:szCs w:val="28"/>
+        </w:rPr>
+      </w:pPr>
+      <w:r>
+        <w:rPr>
+          <w:rFonts w:hint="eastAsia"/>
+          <w:sz w:val="24"/>
+          <w:szCs w:val="28"/>
         </w:rPr>
         <w:t>用户体验优化（</w:t>
       </w:r>
       <w:r>
         <w:rPr>
           <w:rFonts w:hint="eastAsia"/>
+          <w:sz w:val="24"/>
+          <w:szCs w:val="28"/>
         </w:rPr>
         <w:t>1</w:t>
       </w:r>
       <w:r>
         <w:rPr>
           <w:rFonts w:hint="eastAsia"/>
+          <w:sz w:val="24"/>
+          <w:szCs w:val="28"/>
         </w:rPr>
         <w:t>个月）</w:t>
       </w:r>
@@ -421,8 +539,10 @@
           <w:ilvl w:val="0"/>
           <w:numId w:val="1"/>
         </w:numPr>
-        <w:rPr>
-          <w:rFonts w:hint="eastAsia"/>
+        <w:spacing w:line="360" w:lineRule="auto"/>
+        <w:rPr>
+          <w:sz w:val="24"/>
+          <w:szCs w:val="28"/>
         </w:rPr>
       </w:pPr>
       <w:r>
@@ -430,6 +550,8 @@
           <w:rFonts w:hint="eastAsia"/>
           <w:b/>
           <w:bCs/>
+          <w:sz w:val="24"/>
+          <w:szCs w:val="28"/>
         </w:rPr>
         <w:t>阶段四：市场推广与销售（</w:t>
       </w:r>
@@ -438,6 +560,8 @@
           <w:rFonts w:hint="eastAsia"/>
           <w:b/>
           <w:bCs/>
+          <w:sz w:val="24"/>
+          <w:szCs w:val="28"/>
         </w:rPr>
         <w:t>6</w:t>
       </w:r>
@@ -446,6 +570,8 @@
           <w:rFonts w:hint="eastAsia"/>
           <w:b/>
           <w:bCs/>
+          <w:sz w:val="24"/>
+          <w:szCs w:val="28"/>
         </w:rPr>
         <w:t>个月</w:t>
       </w:r>
@@ -454,6 +580,8 @@
           <w:rFonts w:hint="eastAsia"/>
           <w:b/>
           <w:bCs/>
+          <w:sz w:val="24"/>
+          <w:szCs w:val="28"/>
         </w:rPr>
         <w:t>-1</w:t>
       </w:r>
@@ -462,6 +590,8 @@
           <w:rFonts w:hint="eastAsia"/>
           <w:b/>
           <w:bCs/>
+          <w:sz w:val="24"/>
+          <w:szCs w:val="28"/>
         </w:rPr>
         <w:t>年）</w:t>
       </w:r>
@@ -472,25 +602,33 @@
           <w:ilvl w:val="1"/>
           <w:numId w:val="1"/>
         </w:numPr>
-        <w:rPr>
-          <w:rFonts w:hint="eastAsia"/>
-        </w:rPr>
-      </w:pPr>
-      <w:r>
-        <w:rPr>
-          <w:rFonts w:hint="eastAsia"/>
+        <w:spacing w:line="360" w:lineRule="auto"/>
+        <w:rPr>
+          <w:sz w:val="24"/>
+          <w:szCs w:val="28"/>
+        </w:rPr>
+      </w:pPr>
+      <w:r>
+        <w:rPr>
+          <w:rFonts w:hint="eastAsia"/>
+          <w:sz w:val="24"/>
+          <w:szCs w:val="28"/>
         </w:rPr>
         <w:t>产品发布与市场推广（</w:t>
       </w:r>
       <w:r>
         <w:rPr>
           <w:rFonts w:hint="eastAsia"/>
+          <w:sz w:val="24"/>
+          <w:szCs w:val="28"/>
         </w:rPr>
         <w:t>3</w:t>
       </w:r>
       <w:r>
         <w:rPr>
           <w:rFonts w:hint="eastAsia"/>
+          <w:sz w:val="24"/>
+          <w:szCs w:val="28"/>
         </w:rPr>
         <w:t>个月）</w:t>
       </w:r>
@@ -501,35 +639,36 @@
           <w:ilvl w:val="1"/>
           <w:numId w:val="1"/>
         </w:numPr>
-        <w:rPr>
-          <w:rFonts w:hint="eastAsia"/>
-        </w:rPr>
-      </w:pPr>
-      <w:r>
-        <w:rPr>
-          <w:rFonts w:hint="eastAsia"/>
+        <w:spacing w:line="360" w:lineRule="auto"/>
+        <w:rPr>
+          <w:sz w:val="24"/>
+          <w:szCs w:val="28"/>
+        </w:rPr>
+      </w:pPr>
+      <w:r>
+        <w:rPr>
+          <w:rFonts w:hint="eastAsia"/>
+          <w:sz w:val="24"/>
+          <w:szCs w:val="28"/>
         </w:rPr>
         <w:t>销售渠道建设与维护（</w:t>
       </w:r>
       <w:r>
         <w:rPr>
           <w:rFonts w:hint="eastAsia"/>
+          <w:sz w:val="24"/>
+          <w:szCs w:val="28"/>
         </w:rPr>
         <w:t>6-9</w:t>
       </w:r>
       <w:r>
         <w:rPr>
           <w:rFonts w:hint="eastAsia"/>
+          <w:sz w:val="24"/>
+          <w:szCs w:val="28"/>
         </w:rPr>
         <w:t>个月）</w:t>
       </w:r>
-    </w:p>
-    <w:p>
-      <w:pPr>
-        <w:rPr>
-          <w:rFonts w:hint="eastAsia"/>
-        </w:rPr>
-      </w:pPr>
     </w:p>
     <w:p>
       <w:pPr>
@@ -543,6 +682,8 @@
         <w:rPr>
           <w:b/>
           <w:bCs/>
+          <w:sz w:val="32"/>
+          <w:szCs w:val="36"/>
         </w:rPr>
       </w:pPr>
       <w:r>
@@ -550,19 +691,35 @@
           <w:rFonts w:hint="eastAsia"/>
           <w:b/>
           <w:bCs/>
-        </w:rPr>
-        <w:t>三、资源分配</w:t>
-      </w:r>
-    </w:p>
-    <w:p>
-      <w:pPr>
-        <w:rPr>
-          <w:rFonts w:hint="eastAsia"/>
-        </w:rPr>
-      </w:pPr>
-      <w:r>
-        <w:rPr>
-          <w:rFonts w:hint="eastAsia"/>
+          <w:sz w:val="32"/>
+          <w:szCs w:val="36"/>
+        </w:rPr>
+        <w:t>二</w:t>
+      </w:r>
+      <w:r>
+        <w:rPr>
+          <w:rFonts w:hint="eastAsia"/>
+          <w:b/>
+          <w:bCs/>
+          <w:sz w:val="32"/>
+          <w:szCs w:val="36"/>
+        </w:rPr>
+        <w:t>、资源分配</w:t>
+      </w:r>
+    </w:p>
+    <w:p>
+      <w:pPr>
+        <w:spacing w:line="360" w:lineRule="auto"/>
+        <w:rPr>
+          <w:sz w:val="24"/>
+          <w:szCs w:val="28"/>
+        </w:rPr>
+      </w:pPr>
+      <w:r>
+        <w:rPr>
+          <w:rFonts w:hint="eastAsia"/>
+          <w:sz w:val="24"/>
+          <w:szCs w:val="28"/>
         </w:rPr>
         <w:t>项目资源包括人力资源、硬件资源和软件资源。</w:t>
       </w:r>
@@ -573,8 +730,10 @@
           <w:ilvl w:val="0"/>
           <w:numId w:val="2"/>
         </w:numPr>
-        <w:rPr>
-          <w:rFonts w:hint="eastAsia"/>
+        <w:spacing w:line="360" w:lineRule="auto"/>
+        <w:rPr>
+          <w:sz w:val="24"/>
+          <w:szCs w:val="28"/>
         </w:rPr>
       </w:pPr>
       <w:r>
@@ -582,6 +741,8 @@
           <w:rFonts w:hint="eastAsia"/>
           <w:b/>
           <w:bCs/>
+          <w:sz w:val="24"/>
+          <w:szCs w:val="28"/>
         </w:rPr>
         <w:t>人力资源</w:t>
       </w:r>
@@ -592,25 +753,33 @@
           <w:ilvl w:val="1"/>
           <w:numId w:val="2"/>
         </w:numPr>
-        <w:rPr>
-          <w:rFonts w:hint="eastAsia"/>
-        </w:rPr>
-      </w:pPr>
-      <w:r>
-        <w:rPr>
-          <w:rFonts w:hint="eastAsia"/>
+        <w:spacing w:line="360" w:lineRule="auto"/>
+        <w:rPr>
+          <w:sz w:val="24"/>
+          <w:szCs w:val="28"/>
+        </w:rPr>
+      </w:pPr>
+      <w:r>
+        <w:rPr>
+          <w:rFonts w:hint="eastAsia"/>
+          <w:sz w:val="24"/>
+          <w:szCs w:val="28"/>
         </w:rPr>
         <w:t>项目经理：</w:t>
       </w:r>
       <w:r>
         <w:rPr>
           <w:rFonts w:hint="eastAsia"/>
+          <w:sz w:val="24"/>
+          <w:szCs w:val="28"/>
         </w:rPr>
         <w:t>1</w:t>
       </w:r>
       <w:r>
         <w:rPr>
           <w:rFonts w:hint="eastAsia"/>
+          <w:sz w:val="24"/>
+          <w:szCs w:val="28"/>
         </w:rPr>
         <w:t>名（全职）</w:t>
       </w:r>
@@ -621,25 +790,33 @@
           <w:ilvl w:val="1"/>
           <w:numId w:val="2"/>
         </w:numPr>
-        <w:rPr>
-          <w:rFonts w:hint="eastAsia"/>
-        </w:rPr>
-      </w:pPr>
-      <w:r>
-        <w:rPr>
-          <w:rFonts w:hint="eastAsia"/>
+        <w:spacing w:line="360" w:lineRule="auto"/>
+        <w:rPr>
+          <w:sz w:val="24"/>
+          <w:szCs w:val="28"/>
+        </w:rPr>
+      </w:pPr>
+      <w:r>
+        <w:rPr>
+          <w:rFonts w:hint="eastAsia"/>
+          <w:sz w:val="24"/>
+          <w:szCs w:val="28"/>
         </w:rPr>
         <w:t>前端开发工程师：</w:t>
       </w:r>
       <w:r>
         <w:rPr>
           <w:rFonts w:hint="eastAsia"/>
-        </w:rPr>
-        <w:t>2</w:t>
-      </w:r>
-      <w:r>
-        <w:rPr>
-          <w:rFonts w:hint="eastAsia"/>
+          <w:sz w:val="24"/>
+          <w:szCs w:val="28"/>
+        </w:rPr>
+        <w:t>1</w:t>
+      </w:r>
+      <w:r>
+        <w:rPr>
+          <w:rFonts w:hint="eastAsia"/>
+          <w:sz w:val="24"/>
+          <w:szCs w:val="28"/>
         </w:rPr>
         <w:t>名（全职）</w:t>
       </w:r>
@@ -650,25 +827,33 @@
           <w:ilvl w:val="1"/>
           <w:numId w:val="2"/>
         </w:numPr>
-        <w:rPr>
-          <w:rFonts w:hint="eastAsia"/>
-        </w:rPr>
-      </w:pPr>
-      <w:r>
-        <w:rPr>
-          <w:rFonts w:hint="eastAsia"/>
+        <w:spacing w:line="360" w:lineRule="auto"/>
+        <w:rPr>
+          <w:sz w:val="24"/>
+          <w:szCs w:val="28"/>
+        </w:rPr>
+      </w:pPr>
+      <w:r>
+        <w:rPr>
+          <w:rFonts w:hint="eastAsia"/>
+          <w:sz w:val="24"/>
+          <w:szCs w:val="28"/>
         </w:rPr>
         <w:t>后端开发工程师：</w:t>
       </w:r>
       <w:r>
         <w:rPr>
           <w:rFonts w:hint="eastAsia"/>
+          <w:sz w:val="24"/>
+          <w:szCs w:val="28"/>
         </w:rPr>
         <w:t>2</w:t>
       </w:r>
       <w:r>
         <w:rPr>
           <w:rFonts w:hint="eastAsia"/>
+          <w:sz w:val="24"/>
+          <w:szCs w:val="28"/>
         </w:rPr>
         <w:t>名（全职）</w:t>
       </w:r>
@@ -679,27 +864,74 @@
           <w:ilvl w:val="1"/>
           <w:numId w:val="2"/>
         </w:numPr>
-        <w:rPr>
-          <w:rFonts w:hint="eastAsia"/>
-        </w:rPr>
-      </w:pPr>
-      <w:r>
-        <w:rPr>
-          <w:rFonts w:hint="eastAsia"/>
-        </w:rPr>
-        <w:t>数据科学家：</w:t>
-      </w:r>
-      <w:r>
-        <w:rPr>
-          <w:rFonts w:hint="eastAsia"/>
+        <w:spacing w:line="360" w:lineRule="auto"/>
+        <w:rPr>
+          <w:sz w:val="24"/>
+          <w:szCs w:val="28"/>
+        </w:rPr>
+      </w:pPr>
+      <w:r>
+        <w:rPr>
+          <w:rFonts w:hint="eastAsia"/>
+          <w:sz w:val="24"/>
+          <w:szCs w:val="28"/>
+        </w:rPr>
+        <w:t>数据</w:t>
+      </w:r>
+      <w:r>
+        <w:rPr>
+          <w:rFonts w:hint="eastAsia"/>
+          <w:sz w:val="24"/>
+          <w:szCs w:val="28"/>
+        </w:rPr>
+        <w:t>库工程师</w:t>
+      </w:r>
+      <w:r>
+        <w:rPr>
+          <w:rFonts w:hint="eastAsia"/>
+          <w:sz w:val="24"/>
+          <w:szCs w:val="28"/>
+        </w:rPr>
+        <w:t>：</w:t>
+      </w:r>
+      <w:r>
+        <w:rPr>
+          <w:rFonts w:hint="eastAsia"/>
+          <w:sz w:val="24"/>
+          <w:szCs w:val="28"/>
         </w:rPr>
         <w:t>1</w:t>
       </w:r>
       <w:r>
         <w:rPr>
           <w:rFonts w:hint="eastAsia"/>
+          <w:sz w:val="24"/>
+          <w:szCs w:val="28"/>
         </w:rPr>
         <w:t>名（全职）</w:t>
+      </w:r>
+    </w:p>
+    <w:p>
+      <w:pPr>
+        <w:numPr>
+          <w:ilvl w:val="0"/>
+          <w:numId w:val="2"/>
+        </w:numPr>
+        <w:spacing w:line="360" w:lineRule="auto"/>
+        <w:rPr>
+          <w:sz w:val="24"/>
+          <w:szCs w:val="28"/>
+        </w:rPr>
+      </w:pPr>
+      <w:r>
+        <w:rPr>
+          <w:rFonts w:hint="eastAsia"/>
+          <w:b/>
+          <w:bCs/>
+          <w:sz w:val="24"/>
+          <w:szCs w:val="28"/>
+        </w:rPr>
+        <w:t>硬件资源</w:t>
       </w:r>
     </w:p>
     <w:p>
@@ -708,27 +940,35 @@
           <w:ilvl w:val="1"/>
           <w:numId w:val="2"/>
         </w:numPr>
-        <w:rPr>
-          <w:rFonts w:hint="eastAsia"/>
-        </w:rPr>
-      </w:pPr>
-      <w:r>
-        <w:rPr>
-          <w:rFonts w:hint="eastAsia"/>
-        </w:rPr>
-        <w:t>测试工程师：</w:t>
-      </w:r>
-      <w:r>
-        <w:rPr>
-          <w:rFonts w:hint="eastAsia"/>
-        </w:rPr>
-        <w:t>2</w:t>
-      </w:r>
-      <w:r>
-        <w:rPr>
-          <w:rFonts w:hint="eastAsia"/>
-        </w:rPr>
-        <w:t>名（全职）</w:t>
+        <w:spacing w:line="360" w:lineRule="auto"/>
+        <w:rPr>
+          <w:sz w:val="24"/>
+          <w:szCs w:val="28"/>
+        </w:rPr>
+      </w:pPr>
+      <w:r>
+        <w:rPr>
+          <w:rFonts w:hint="eastAsia"/>
+          <w:sz w:val="24"/>
+          <w:szCs w:val="28"/>
+        </w:rPr>
+        <w:t>服务器：</w:t>
+      </w:r>
+      <w:r>
+        <w:rPr>
+          <w:rFonts w:hint="eastAsia"/>
+          <w:sz w:val="24"/>
+          <w:szCs w:val="28"/>
+        </w:rPr>
+        <w:t>5</w:t>
+      </w:r>
+      <w:r>
+        <w:rPr>
+          <w:rFonts w:hint="eastAsia"/>
+          <w:sz w:val="24"/>
+          <w:szCs w:val="28"/>
+        </w:rPr>
+        <w:t>台</w:t>
       </w:r>
     </w:p>
     <w:p>
@@ -737,27 +977,19 @@
           <w:ilvl w:val="1"/>
           <w:numId w:val="2"/>
         </w:numPr>
-        <w:rPr>
-          <w:rFonts w:hint="eastAsia"/>
-        </w:rPr>
-      </w:pPr>
-      <w:r>
-        <w:rPr>
-          <w:rFonts w:hint="eastAsia"/>
-        </w:rPr>
-        <w:t>产品经理：</w:t>
-      </w:r>
-      <w:r>
-        <w:rPr>
-          <w:rFonts w:hint="eastAsia"/>
-        </w:rPr>
-        <w:t>1</w:t>
-      </w:r>
-      <w:r>
-        <w:rPr>
-          <w:rFonts w:hint="eastAsia"/>
-        </w:rPr>
-        <w:t>名（全职）</w:t>
+        <w:spacing w:line="360" w:lineRule="auto"/>
+        <w:rPr>
+          <w:sz w:val="24"/>
+          <w:szCs w:val="28"/>
+        </w:rPr>
+      </w:pPr>
+      <w:r>
+        <w:rPr>
+          <w:rFonts w:hint="eastAsia"/>
+          <w:sz w:val="24"/>
+          <w:szCs w:val="28"/>
+        </w:rPr>
+        <w:t>网络设备：若干</w:t>
       </w:r>
     </w:p>
     <w:p>
@@ -766,27 +998,43 @@
           <w:ilvl w:val="1"/>
           <w:numId w:val="2"/>
         </w:numPr>
-        <w:rPr>
-          <w:rFonts w:hint="eastAsia"/>
-        </w:rPr>
-      </w:pPr>
-      <w:r>
-        <w:rPr>
-          <w:rFonts w:hint="eastAsia"/>
-        </w:rPr>
-        <w:t>运维工程师：</w:t>
-      </w:r>
-      <w:r>
-        <w:rPr>
-          <w:rFonts w:hint="eastAsia"/>
-        </w:rPr>
-        <w:t>1</w:t>
-      </w:r>
-      <w:r>
-        <w:rPr>
-          <w:rFonts w:hint="eastAsia"/>
-        </w:rPr>
-        <w:t>名（全职）</w:t>
+        <w:spacing w:line="360" w:lineRule="auto"/>
+        <w:rPr>
+          <w:sz w:val="24"/>
+          <w:szCs w:val="28"/>
+        </w:rPr>
+      </w:pPr>
+      <w:r>
+        <w:rPr>
+          <w:rFonts w:hint="eastAsia"/>
+          <w:sz w:val="24"/>
+          <w:szCs w:val="28"/>
+        </w:rPr>
+        <w:t>传感器设备：多套</w:t>
+      </w:r>
+    </w:p>
+    <w:p>
+      <w:pPr>
+        <w:numPr>
+          <w:ilvl w:val="0"/>
+          <w:numId w:val="2"/>
+        </w:numPr>
+        <w:spacing w:line="360" w:lineRule="auto"/>
+        <w:rPr>
+          <w:sz w:val="24"/>
+          <w:szCs w:val="28"/>
+        </w:rPr>
+      </w:pPr>
+      <w:r>
+        <w:rPr>
+          <w:rFonts w:hint="eastAsia"/>
+          <w:b/>
+          <w:bCs/>
+          <w:sz w:val="24"/>
+          <w:szCs w:val="28"/>
+        </w:rPr>
+        <w:lastRenderedPageBreak/>
+        <w:t>软件资源</w:t>
       </w:r>
     </w:p>
     <w:p>
@@ -795,119 +1043,220 @@
           <w:ilvl w:val="1"/>
           <w:numId w:val="2"/>
         </w:numPr>
-        <w:rPr>
-          <w:rFonts w:hint="eastAsia"/>
-        </w:rPr>
-      </w:pPr>
-      <w:r>
-        <w:rPr>
-          <w:rFonts w:hint="eastAsia"/>
-        </w:rPr>
-        <w:t>市场营销人员：</w:t>
-      </w:r>
-      <w:r>
-        <w:rPr>
-          <w:rFonts w:hint="eastAsia"/>
-        </w:rPr>
-        <w:t>2</w:t>
-      </w:r>
-      <w:r>
-        <w:rPr>
-          <w:rFonts w:hint="eastAsia"/>
-        </w:rPr>
-        <w:t>名（全职）</w:t>
-      </w:r>
-    </w:p>
-    <w:p>
-      <w:pPr>
-        <w:numPr>
-          <w:ilvl w:val="0"/>
+        <w:spacing w:line="360" w:lineRule="auto"/>
+        <w:rPr>
+          <w:sz w:val="24"/>
+          <w:szCs w:val="28"/>
+        </w:rPr>
+      </w:pPr>
+      <w:r>
+        <w:rPr>
+          <w:rFonts w:hint="eastAsia"/>
+          <w:sz w:val="24"/>
+          <w:szCs w:val="28"/>
+        </w:rPr>
+        <w:t>开发工具：</w:t>
+      </w:r>
+      <w:r>
+        <w:rPr>
+          <w:rFonts w:hint="eastAsia"/>
+          <w:sz w:val="24"/>
+          <w:szCs w:val="28"/>
+        </w:rPr>
+        <w:t>IDE</w:t>
+      </w:r>
+      <w:r>
+        <w:rPr>
+          <w:rFonts w:hint="eastAsia"/>
+          <w:sz w:val="24"/>
+          <w:szCs w:val="28"/>
+        </w:rPr>
+        <w:t>、版本控制系统</w:t>
+      </w:r>
+    </w:p>
+    <w:p>
+      <w:pPr>
+        <w:numPr>
+          <w:ilvl w:val="1"/>
           <w:numId w:val="2"/>
         </w:numPr>
-        <w:rPr>
-          <w:rFonts w:hint="eastAsia"/>
-        </w:rPr>
-      </w:pPr>
-      <w:r>
-        <w:rPr>
-          <w:rFonts w:hint="eastAsia"/>
+        <w:spacing w:line="360" w:lineRule="auto"/>
+        <w:rPr>
+          <w:sz w:val="24"/>
+          <w:szCs w:val="28"/>
+        </w:rPr>
+      </w:pPr>
+      <w:r>
+        <w:rPr>
+          <w:rFonts w:hint="eastAsia"/>
+          <w:sz w:val="24"/>
+          <w:szCs w:val="28"/>
+        </w:rPr>
+        <w:t>大数据处理平台：</w:t>
+      </w:r>
+      <w:r>
+        <w:rPr>
+          <w:rFonts w:hint="eastAsia"/>
+          <w:sz w:val="24"/>
+          <w:szCs w:val="28"/>
+        </w:rPr>
+        <w:t>Hadoop</w:t>
+      </w:r>
+      <w:r>
+        <w:rPr>
+          <w:rFonts w:hint="eastAsia"/>
+          <w:sz w:val="24"/>
+          <w:szCs w:val="28"/>
+        </w:rPr>
+        <w:t>、</w:t>
+      </w:r>
+      <w:r>
+        <w:rPr>
+          <w:rFonts w:hint="eastAsia"/>
+          <w:sz w:val="24"/>
+          <w:szCs w:val="28"/>
+        </w:rPr>
+        <w:t>Spark</w:t>
+      </w:r>
+      <w:r>
+        <w:rPr>
+          <w:rFonts w:hint="eastAsia"/>
+          <w:sz w:val="24"/>
+          <w:szCs w:val="28"/>
+        </w:rPr>
+        <w:t>等</w:t>
+      </w:r>
+    </w:p>
+    <w:p>
+      <w:pPr>
+        <w:numPr>
+          <w:ilvl w:val="1"/>
+          <w:numId w:val="2"/>
+        </w:numPr>
+        <w:spacing w:line="360" w:lineRule="auto"/>
+        <w:rPr>
+          <w:sz w:val="24"/>
+          <w:szCs w:val="28"/>
+        </w:rPr>
+      </w:pPr>
+      <w:r>
+        <w:rPr>
+          <w:rFonts w:hint="eastAsia"/>
+          <w:sz w:val="24"/>
+          <w:szCs w:val="28"/>
+        </w:rPr>
+        <w:t>数据库：</w:t>
+      </w:r>
+      <w:r>
+        <w:rPr>
+          <w:rFonts w:hint="eastAsia"/>
+          <w:sz w:val="24"/>
+          <w:szCs w:val="28"/>
+        </w:rPr>
+        <w:t>MySQL</w:t>
+      </w:r>
+      <w:r>
+        <w:rPr>
+          <w:rFonts w:hint="eastAsia"/>
+          <w:sz w:val="24"/>
+          <w:szCs w:val="28"/>
+        </w:rPr>
+        <w:t>、</w:t>
+      </w:r>
+      <w:r>
+        <w:rPr>
+          <w:rFonts w:hint="eastAsia"/>
+          <w:sz w:val="24"/>
+          <w:szCs w:val="28"/>
+        </w:rPr>
+        <w:t>HBase</w:t>
+      </w:r>
+      <w:r>
+        <w:rPr>
+          <w:rFonts w:hint="eastAsia"/>
+          <w:sz w:val="24"/>
+          <w:szCs w:val="28"/>
+        </w:rPr>
+        <w:t>等</w:t>
+      </w:r>
+    </w:p>
+    <w:p>
+      <w:pPr>
+        <w:numPr>
+          <w:ilvl w:val="1"/>
+          <w:numId w:val="2"/>
+        </w:numPr>
+        <w:spacing w:line="360" w:lineRule="auto"/>
+        <w:rPr>
+          <w:sz w:val="24"/>
+          <w:szCs w:val="28"/>
+        </w:rPr>
+      </w:pPr>
+      <w:r>
+        <w:rPr>
+          <w:rFonts w:hint="eastAsia"/>
+          <w:sz w:val="24"/>
+          <w:szCs w:val="28"/>
+        </w:rPr>
+        <w:t>AI</w:t>
+      </w:r>
+      <w:r>
+        <w:rPr>
+          <w:rFonts w:hint="eastAsia"/>
+          <w:sz w:val="24"/>
+          <w:szCs w:val="28"/>
+        </w:rPr>
+        <w:t>模型开发工具：</w:t>
+      </w:r>
+      <w:r>
+        <w:rPr>
+          <w:rFonts w:hint="eastAsia"/>
+          <w:sz w:val="24"/>
+          <w:szCs w:val="28"/>
+        </w:rPr>
+        <w:t>TensorFlow</w:t>
+      </w:r>
+      <w:r>
+        <w:rPr>
+          <w:rFonts w:hint="eastAsia"/>
+          <w:sz w:val="24"/>
+          <w:szCs w:val="28"/>
+        </w:rPr>
+        <w:t>、</w:t>
+      </w:r>
+      <w:proofErr w:type="spellStart"/>
+      <w:r>
+        <w:rPr>
+          <w:rFonts w:hint="eastAsia"/>
+          <w:sz w:val="24"/>
+          <w:szCs w:val="28"/>
+        </w:rPr>
+        <w:t>PyTorch</w:t>
+      </w:r>
+      <w:proofErr w:type="spellEnd"/>
+      <w:r>
+        <w:rPr>
+          <w:rFonts w:hint="eastAsia"/>
+          <w:sz w:val="24"/>
+          <w:szCs w:val="28"/>
+        </w:rPr>
+        <w:t>等</w:t>
+      </w:r>
+    </w:p>
+    <w:p>
+      <w:pPr>
+        <w:rPr>
+          <w:rFonts w:hint="eastAsia"/>
+        </w:rPr>
+      </w:pPr>
+    </w:p>
+    <w:p>
+      <w:pPr>
+        <w:rPr>
           <w:b/>
           <w:bCs/>
-        </w:rPr>
-        <w:t>硬件资源</w:t>
-      </w:r>
-    </w:p>
-    <w:p>
-      <w:pPr>
-        <w:numPr>
-          <w:ilvl w:val="1"/>
-          <w:numId w:val="2"/>
-        </w:numPr>
-        <w:rPr>
-          <w:rFonts w:hint="eastAsia"/>
-        </w:rPr>
-      </w:pPr>
-      <w:r>
-        <w:rPr>
-          <w:rFonts w:hint="eastAsia"/>
-        </w:rPr>
-        <w:t>服务器：</w:t>
-      </w:r>
-      <w:r>
-        <w:rPr>
-          <w:rFonts w:hint="eastAsia"/>
-        </w:rPr>
-        <w:t>4</w:t>
-      </w:r>
-      <w:r>
-        <w:rPr>
-          <w:rFonts w:hint="eastAsia"/>
-        </w:rPr>
-        <w:t>台</w:t>
-      </w:r>
-    </w:p>
-    <w:p>
-      <w:pPr>
-        <w:numPr>
-          <w:ilvl w:val="1"/>
-          <w:numId w:val="2"/>
-        </w:numPr>
-        <w:rPr>
-          <w:rFonts w:hint="eastAsia"/>
-        </w:rPr>
-      </w:pPr>
-      <w:r>
-        <w:rPr>
-          <w:rFonts w:hint="eastAsia"/>
-        </w:rPr>
-        <w:t>网络设备：若干</w:t>
-      </w:r>
-    </w:p>
-    <w:p>
-      <w:pPr>
-        <w:numPr>
-          <w:ilvl w:val="1"/>
-          <w:numId w:val="2"/>
-        </w:numPr>
-        <w:rPr>
-          <w:rFonts w:hint="eastAsia"/>
-        </w:rPr>
-      </w:pPr>
-      <w:r>
-        <w:rPr>
-          <w:rFonts w:hint="eastAsia"/>
-        </w:rPr>
-        <w:t>传感器设备：多套</w:t>
-      </w:r>
-    </w:p>
-    <w:p>
-      <w:pPr>
-        <w:numPr>
-          <w:ilvl w:val="0"/>
-          <w:numId w:val="2"/>
-        </w:numPr>
-        <w:rPr>
-          <w:rFonts w:hint="eastAsia"/>
+          <w:sz w:val="32"/>
+          <w:szCs w:val="36"/>
         </w:rPr>
       </w:pPr>
       <w:r>
@@ -915,193 +1264,32 @@
           <w:rFonts w:hint="eastAsia"/>
           <w:b/>
           <w:bCs/>
-        </w:rPr>
-        <w:t>软件资源</w:t>
-      </w:r>
-    </w:p>
-    <w:p>
-      <w:pPr>
-        <w:numPr>
-          <w:ilvl w:val="1"/>
-          <w:numId w:val="2"/>
-        </w:numPr>
-        <w:rPr>
-          <w:rFonts w:hint="eastAsia"/>
-        </w:rPr>
-      </w:pPr>
-      <w:r>
-        <w:rPr>
-          <w:rFonts w:hint="eastAsia"/>
-        </w:rPr>
-        <w:t>开发工具：</w:t>
-      </w:r>
-      <w:r>
-        <w:rPr>
-          <w:rFonts w:hint="eastAsia"/>
-        </w:rPr>
-        <w:t>IDE</w:t>
-      </w:r>
-      <w:r>
-        <w:rPr>
-          <w:rFonts w:hint="eastAsia"/>
-        </w:rPr>
-        <w:t>、版本控制系统</w:t>
-      </w:r>
-    </w:p>
-    <w:p>
-      <w:pPr>
-        <w:numPr>
-          <w:ilvl w:val="1"/>
-          <w:numId w:val="2"/>
-        </w:numPr>
-        <w:rPr>
-          <w:rFonts w:hint="eastAsia"/>
-        </w:rPr>
-      </w:pPr>
-      <w:r>
-        <w:rPr>
-          <w:rFonts w:hint="eastAsia"/>
-        </w:rPr>
-        <w:t>大数据处理平台：</w:t>
-      </w:r>
-      <w:r>
-        <w:rPr>
-          <w:rFonts w:hint="eastAsia"/>
-        </w:rPr>
-        <w:t>Hadoop</w:t>
-      </w:r>
-      <w:r>
-        <w:rPr>
-          <w:rFonts w:hint="eastAsia"/>
-        </w:rPr>
-        <w:t>、</w:t>
-      </w:r>
-      <w:r>
-        <w:rPr>
-          <w:rFonts w:hint="eastAsia"/>
-        </w:rPr>
-        <w:t>Spark</w:t>
-      </w:r>
-      <w:r>
-        <w:rPr>
-          <w:rFonts w:hint="eastAsia"/>
-        </w:rPr>
-        <w:t>等</w:t>
-      </w:r>
-    </w:p>
-    <w:p>
-      <w:pPr>
-        <w:numPr>
-          <w:ilvl w:val="1"/>
-          <w:numId w:val="2"/>
-        </w:numPr>
-        <w:rPr>
-          <w:rFonts w:hint="eastAsia"/>
-        </w:rPr>
-      </w:pPr>
-      <w:r>
-        <w:rPr>
-          <w:rFonts w:hint="eastAsia"/>
-        </w:rPr>
-        <w:t>数据库：</w:t>
-      </w:r>
-      <w:r>
-        <w:rPr>
-          <w:rFonts w:hint="eastAsia"/>
-        </w:rPr>
-        <w:t>MySQL</w:t>
-      </w:r>
-      <w:r>
-        <w:rPr>
-          <w:rFonts w:hint="eastAsia"/>
-        </w:rPr>
-        <w:t>、</w:t>
-      </w:r>
-      <w:proofErr w:type="spellStart"/>
-      <w:r>
-        <w:rPr>
-          <w:rFonts w:hint="eastAsia"/>
-        </w:rPr>
-        <w:t>HBase</w:t>
-      </w:r>
-      <w:proofErr w:type="spellEnd"/>
-      <w:r>
-        <w:rPr>
-          <w:rFonts w:hint="eastAsia"/>
-        </w:rPr>
-        <w:t>等</w:t>
-      </w:r>
-    </w:p>
-    <w:p>
-      <w:pPr>
-        <w:numPr>
-          <w:ilvl w:val="1"/>
-          <w:numId w:val="2"/>
-        </w:numPr>
-        <w:rPr>
-          <w:rFonts w:hint="eastAsia"/>
-        </w:rPr>
-      </w:pPr>
-      <w:r>
-        <w:rPr>
-          <w:rFonts w:hint="eastAsia"/>
-        </w:rPr>
-        <w:t>AI</w:t>
-      </w:r>
-      <w:r>
-        <w:rPr>
-          <w:rFonts w:hint="eastAsia"/>
-        </w:rPr>
-        <w:t>模型开发工具：</w:t>
-      </w:r>
-      <w:proofErr w:type="spellStart"/>
-      <w:r>
-        <w:rPr>
-          <w:rFonts w:hint="eastAsia"/>
-        </w:rPr>
-        <w:t>TensorFlow</w:t>
-      </w:r>
-      <w:proofErr w:type="spellEnd"/>
-      <w:r>
-        <w:rPr>
-          <w:rFonts w:hint="eastAsia"/>
-        </w:rPr>
-        <w:t>、</w:t>
-      </w:r>
-      <w:proofErr w:type="spellStart"/>
-      <w:r>
-        <w:rPr>
-          <w:rFonts w:hint="eastAsia"/>
-        </w:rPr>
-        <w:t>PyTorch</w:t>
-      </w:r>
-      <w:proofErr w:type="spellEnd"/>
-      <w:r>
-        <w:rPr>
-          <w:rFonts w:hint="eastAsia"/>
-        </w:rPr>
-        <w:t>等</w:t>
-      </w:r>
-    </w:p>
-    <w:p>
-      <w:pPr>
-        <w:rPr>
-          <w:rFonts w:hint="eastAsia"/>
-        </w:rPr>
-      </w:pPr>
-    </w:p>
-    <w:p>
-      <w:pPr>
-        <w:rPr>
-          <w:rFonts w:hint="eastAsia"/>
-        </w:rPr>
-      </w:pPr>
-    </w:p>
-    <w:p>
-      <w:pPr>
-        <w:rPr>
+          <w:sz w:val="32"/>
+          <w:szCs w:val="36"/>
+        </w:rPr>
+        <w:t>三</w:t>
+      </w:r>
+      <w:r>
+        <w:rPr>
+          <w:rFonts w:hint="eastAsia"/>
           <w:b/>
           <w:bCs/>
+          <w:sz w:val="32"/>
+          <w:szCs w:val="36"/>
+        </w:rPr>
+        <w:t>、里程碑</w:t>
+      </w:r>
+    </w:p>
+    <w:p>
+      <w:pPr>
+        <w:numPr>
+          <w:ilvl w:val="0"/>
+          <w:numId w:val="3"/>
+        </w:numPr>
+        <w:spacing w:line="360" w:lineRule="auto"/>
+        <w:rPr>
+          <w:sz w:val="24"/>
+          <w:szCs w:val="28"/>
         </w:rPr>
       </w:pPr>
       <w:r>
@@ -1109,8 +1297,52 @@
           <w:rFonts w:hint="eastAsia"/>
           <w:b/>
           <w:bCs/>
-        </w:rPr>
-        <w:t>四、里程碑</w:t>
+          <w:sz w:val="24"/>
+          <w:szCs w:val="28"/>
+        </w:rPr>
+        <w:t>阶段一完成</w:t>
+      </w:r>
+    </w:p>
+    <w:p>
+      <w:pPr>
+        <w:numPr>
+          <w:ilvl w:val="1"/>
+          <w:numId w:val="3"/>
+        </w:numPr>
+        <w:spacing w:line="360" w:lineRule="auto"/>
+        <w:rPr>
+          <w:sz w:val="24"/>
+          <w:szCs w:val="28"/>
+        </w:rPr>
+      </w:pPr>
+      <w:r>
+        <w:rPr>
+          <w:rFonts w:hint="eastAsia"/>
+          <w:sz w:val="24"/>
+          <w:szCs w:val="28"/>
+        </w:rPr>
+        <w:t>完成市场调研与需求分析</w:t>
+      </w:r>
+    </w:p>
+    <w:p>
+      <w:pPr>
+        <w:numPr>
+          <w:ilvl w:val="1"/>
+          <w:numId w:val="3"/>
+        </w:numPr>
+        <w:spacing w:line="360" w:lineRule="auto"/>
+        <w:rPr>
+          <w:sz w:val="24"/>
+          <w:szCs w:val="28"/>
+        </w:rPr>
+      </w:pPr>
+      <w:r>
+        <w:rPr>
+          <w:rFonts w:hint="eastAsia"/>
+          <w:sz w:val="24"/>
+          <w:szCs w:val="28"/>
+        </w:rPr>
+        <w:t>可行性研究报告提交</w:t>
       </w:r>
     </w:p>
     <w:p>
@@ -1119,8 +1351,10 @@
           <w:ilvl w:val="0"/>
           <w:numId w:val="3"/>
         </w:numPr>
-        <w:rPr>
-          <w:rFonts w:hint="eastAsia"/>
+        <w:spacing w:line="360" w:lineRule="auto"/>
+        <w:rPr>
+          <w:sz w:val="24"/>
+          <w:szCs w:val="28"/>
         </w:rPr>
       </w:pPr>
       <w:r>
@@ -1128,8 +1362,10 @@
           <w:rFonts w:hint="eastAsia"/>
           <w:b/>
           <w:bCs/>
-        </w:rPr>
-        <w:t>阶段一完成</w:t>
+          <w:sz w:val="24"/>
+          <w:szCs w:val="28"/>
+        </w:rPr>
+        <w:t>阶段二完成</w:t>
       </w:r>
     </w:p>
     <w:p>
@@ -1138,15 +1374,19 @@
           <w:ilvl w:val="1"/>
           <w:numId w:val="3"/>
         </w:numPr>
-        <w:rPr>
-          <w:rFonts w:hint="eastAsia"/>
-        </w:rPr>
-      </w:pPr>
-      <w:r>
-        <w:rPr>
-          <w:rFonts w:hint="eastAsia"/>
-        </w:rPr>
-        <w:t>完成市场调研与需求分析</w:t>
+        <w:spacing w:line="360" w:lineRule="auto"/>
+        <w:rPr>
+          <w:sz w:val="24"/>
+          <w:szCs w:val="28"/>
+        </w:rPr>
+      </w:pPr>
+      <w:r>
+        <w:rPr>
+          <w:rFonts w:hint="eastAsia"/>
+          <w:sz w:val="24"/>
+          <w:szCs w:val="28"/>
+        </w:rPr>
+        <w:t>硬件架构设计和采购完成</w:t>
       </w:r>
     </w:p>
     <w:p>
@@ -1155,16 +1395,40 @@
           <w:ilvl w:val="1"/>
           <w:numId w:val="3"/>
         </w:numPr>
-        <w:rPr>
-          <w:rFonts w:hint="eastAsia"/>
-        </w:rPr>
-      </w:pPr>
-      <w:r>
-        <w:rPr>
-          <w:rFonts w:hint="eastAsia"/>
-        </w:rPr>
-        <w:lastRenderedPageBreak/>
-        <w:t>可行性研究报告提交</w:t>
+        <w:spacing w:line="360" w:lineRule="auto"/>
+        <w:rPr>
+          <w:sz w:val="24"/>
+          <w:szCs w:val="28"/>
+        </w:rPr>
+      </w:pPr>
+      <w:r>
+        <w:rPr>
+          <w:rFonts w:hint="eastAsia"/>
+          <w:sz w:val="24"/>
+          <w:szCs w:val="28"/>
+        </w:rPr>
+        <w:t>完成软件系统设计和开发</w:t>
+      </w:r>
+    </w:p>
+    <w:p>
+      <w:pPr>
+        <w:numPr>
+          <w:ilvl w:val="1"/>
+          <w:numId w:val="3"/>
+        </w:numPr>
+        <w:spacing w:line="360" w:lineRule="auto"/>
+        <w:rPr>
+          <w:sz w:val="24"/>
+          <w:szCs w:val="28"/>
+        </w:rPr>
+      </w:pPr>
+      <w:r>
+        <w:rPr>
+          <w:rFonts w:hint="eastAsia"/>
+          <w:sz w:val="24"/>
+          <w:szCs w:val="28"/>
+        </w:rPr>
+        <w:t>初步集成测试完成</w:t>
       </w:r>
     </w:p>
     <w:p>
@@ -1173,8 +1437,10 @@
           <w:ilvl w:val="0"/>
           <w:numId w:val="3"/>
         </w:numPr>
-        <w:rPr>
-          <w:rFonts w:hint="eastAsia"/>
+        <w:spacing w:line="360" w:lineRule="auto"/>
+        <w:rPr>
+          <w:sz w:val="24"/>
+          <w:szCs w:val="28"/>
         </w:rPr>
       </w:pPr>
       <w:r>
@@ -1182,8 +1448,10 @@
           <w:rFonts w:hint="eastAsia"/>
           <w:b/>
           <w:bCs/>
-        </w:rPr>
-        <w:t>阶段二完成</w:t>
+          <w:sz w:val="24"/>
+          <w:szCs w:val="28"/>
+        </w:rPr>
+        <w:t>阶段三完成</w:t>
       </w:r>
     </w:p>
     <w:p>
@@ -1192,18 +1460,20 @@
           <w:ilvl w:val="1"/>
           <w:numId w:val="3"/>
         </w:numPr>
-        <w:rPr>
-          <w:rFonts w:hint="eastAsia"/>
-        </w:rPr>
-      </w:pPr>
-      <w:r>
-        <w:rPr>
-          <w:rFonts w:hint="eastAsia"/>
-        </w:rPr>
-        <w:t>硬件架构设计和采购完成</w:t>
-      </w:r>
-      <w:bookmarkStart w:id="0" w:name="_GoBack"/>
-      <w:bookmarkEnd w:id="0"/>
+        <w:spacing w:line="360" w:lineRule="auto"/>
+        <w:rPr>
+          <w:sz w:val="24"/>
+          <w:szCs w:val="28"/>
+        </w:rPr>
+      </w:pPr>
+      <w:r>
+        <w:rPr>
+          <w:rFonts w:hint="eastAsia"/>
+          <w:sz w:val="24"/>
+          <w:szCs w:val="28"/>
+        </w:rPr>
+        <w:t>系统集成测试完成</w:t>
+      </w:r>
     </w:p>
     <w:p>
       <w:pPr>
@@ -1211,15 +1481,19 @@
           <w:ilvl w:val="1"/>
           <w:numId w:val="3"/>
         </w:numPr>
-        <w:rPr>
-          <w:rFonts w:hint="eastAsia"/>
-        </w:rPr>
-      </w:pPr>
-      <w:r>
-        <w:rPr>
-          <w:rFonts w:hint="eastAsia"/>
-        </w:rPr>
-        <w:t>完成软件系统设计和开发</w:t>
+        <w:spacing w:line="360" w:lineRule="auto"/>
+        <w:rPr>
+          <w:sz w:val="24"/>
+          <w:szCs w:val="28"/>
+        </w:rPr>
+      </w:pPr>
+      <w:r>
+        <w:rPr>
+          <w:rFonts w:hint="eastAsia"/>
+          <w:sz w:val="24"/>
+          <w:szCs w:val="28"/>
+        </w:rPr>
+        <w:t>故障预测模型优化完成</w:t>
       </w:r>
     </w:p>
     <w:p>
@@ -1228,15 +1502,19 @@
           <w:ilvl w:val="1"/>
           <w:numId w:val="3"/>
         </w:numPr>
-        <w:rPr>
-          <w:rFonts w:hint="eastAsia"/>
-        </w:rPr>
-      </w:pPr>
-      <w:r>
-        <w:rPr>
-          <w:rFonts w:hint="eastAsia"/>
-        </w:rPr>
-        <w:t>初步集成测试完成</w:t>
+        <w:spacing w:line="360" w:lineRule="auto"/>
+        <w:rPr>
+          <w:sz w:val="24"/>
+          <w:szCs w:val="28"/>
+        </w:rPr>
+      </w:pPr>
+      <w:r>
+        <w:rPr>
+          <w:rFonts w:hint="eastAsia"/>
+          <w:sz w:val="24"/>
+          <w:szCs w:val="28"/>
+        </w:rPr>
+        <w:t>用户体验优化完成</w:t>
       </w:r>
     </w:p>
     <w:p>
@@ -1245,8 +1523,10 @@
           <w:ilvl w:val="0"/>
           <w:numId w:val="3"/>
         </w:numPr>
-        <w:rPr>
-          <w:rFonts w:hint="eastAsia"/>
+        <w:spacing w:line="360" w:lineRule="auto"/>
+        <w:rPr>
+          <w:sz w:val="24"/>
+          <w:szCs w:val="28"/>
         </w:rPr>
       </w:pPr>
       <w:r>
@@ -1254,8 +1534,10 @@
           <w:rFonts w:hint="eastAsia"/>
           <w:b/>
           <w:bCs/>
-        </w:rPr>
-        <w:t>阶段三完成</w:t>
+          <w:sz w:val="24"/>
+          <w:szCs w:val="28"/>
+        </w:rPr>
+        <w:t>阶段四完成</w:t>
       </w:r>
     </w:p>
     <w:p>
@@ -1264,15 +1546,19 @@
           <w:ilvl w:val="1"/>
           <w:numId w:val="3"/>
         </w:numPr>
-        <w:rPr>
-          <w:rFonts w:hint="eastAsia"/>
-        </w:rPr>
-      </w:pPr>
-      <w:r>
-        <w:rPr>
-          <w:rFonts w:hint="eastAsia"/>
-        </w:rPr>
-        <w:t>系统集成测试完成</w:t>
+        <w:spacing w:line="360" w:lineRule="auto"/>
+        <w:rPr>
+          <w:sz w:val="24"/>
+          <w:szCs w:val="28"/>
+        </w:rPr>
+      </w:pPr>
+      <w:r>
+        <w:rPr>
+          <w:rFonts w:hint="eastAsia"/>
+          <w:sz w:val="24"/>
+          <w:szCs w:val="28"/>
+        </w:rPr>
+        <w:t>产品发布</w:t>
       </w:r>
     </w:p>
     <w:p>
@@ -1281,127 +1567,61 @@
           <w:ilvl w:val="1"/>
           <w:numId w:val="3"/>
         </w:numPr>
-        <w:rPr>
-          <w:rFonts w:hint="eastAsia"/>
-        </w:rPr>
-      </w:pPr>
-      <w:r>
-        <w:rPr>
-          <w:rFonts w:hint="eastAsia"/>
-        </w:rPr>
-        <w:t>故障预测模型优化完成</w:t>
-      </w:r>
-    </w:p>
-    <w:p>
-      <w:pPr>
-        <w:numPr>
-          <w:ilvl w:val="1"/>
-          <w:numId w:val="3"/>
-        </w:numPr>
-        <w:rPr>
-          <w:rFonts w:hint="eastAsia"/>
-        </w:rPr>
-      </w:pPr>
-      <w:r>
-        <w:rPr>
-          <w:rFonts w:hint="eastAsia"/>
-        </w:rPr>
-        <w:t>用户体验优化完成</w:t>
-      </w:r>
-    </w:p>
-    <w:p>
-      <w:pPr>
-        <w:numPr>
-          <w:ilvl w:val="0"/>
-          <w:numId w:val="3"/>
-        </w:numPr>
-        <w:rPr>
-          <w:rFonts w:hint="eastAsia"/>
-        </w:rPr>
-      </w:pPr>
-      <w:r>
-        <w:rPr>
-          <w:rFonts w:hint="eastAsia"/>
+        <w:spacing w:line="360" w:lineRule="auto"/>
+        <w:rPr>
+          <w:sz w:val="24"/>
+          <w:szCs w:val="28"/>
+        </w:rPr>
+      </w:pPr>
+      <w:r>
+        <w:rPr>
+          <w:rFonts w:hint="eastAsia"/>
+          <w:sz w:val="24"/>
+          <w:szCs w:val="28"/>
+        </w:rPr>
+        <w:t>完成市场推广和销售渠道建设</w:t>
+      </w:r>
+    </w:p>
+    <w:p>
+      <w:pPr>
+        <w:rPr>
+          <w:rFonts w:hint="eastAsia"/>
+        </w:rPr>
+      </w:pPr>
+    </w:p>
+    <w:p>
+      <w:pPr>
+        <w:rPr>
           <w:b/>
           <w:bCs/>
-        </w:rPr>
-        <w:t>阶段四完成</w:t>
-      </w:r>
-    </w:p>
-    <w:p>
-      <w:pPr>
-        <w:numPr>
-          <w:ilvl w:val="1"/>
-          <w:numId w:val="3"/>
-        </w:numPr>
-        <w:rPr>
-          <w:rFonts w:hint="eastAsia"/>
-        </w:rPr>
-      </w:pPr>
-      <w:r>
-        <w:rPr>
-          <w:rFonts w:hint="eastAsia"/>
-        </w:rPr>
-        <w:t>产品发布</w:t>
-      </w:r>
-    </w:p>
-    <w:p>
-      <w:pPr>
-        <w:numPr>
-          <w:ilvl w:val="1"/>
-          <w:numId w:val="3"/>
-        </w:numPr>
-        <w:rPr>
-          <w:rFonts w:hint="eastAsia"/>
-        </w:rPr>
-      </w:pPr>
-      <w:r>
-        <w:rPr>
-          <w:rFonts w:hint="eastAsia"/>
-        </w:rPr>
-        <w:t>完成市场推广和销售渠道建设</w:t>
-      </w:r>
-    </w:p>
-    <w:p>
-      <w:pPr>
-        <w:rPr>
-          <w:rFonts w:hint="eastAsia"/>
-        </w:rPr>
-      </w:pPr>
-    </w:p>
-    <w:p>
-      <w:pPr>
-        <w:rPr>
-          <w:rFonts w:hint="eastAsia"/>
-        </w:rPr>
-      </w:pPr>
-    </w:p>
-    <w:p>
-      <w:pPr>
-        <w:rPr>
-          <w:rFonts w:hint="eastAsia"/>
-        </w:rPr>
-      </w:pPr>
-    </w:p>
-    <w:p>
-      <w:pPr>
-        <w:rPr>
+          <w:sz w:val="32"/>
+          <w:szCs w:val="36"/>
+        </w:rPr>
+      </w:pPr>
+      <w:r>
+        <w:rPr>
+          <w:rFonts w:hint="eastAsia"/>
           <w:b/>
           <w:bCs/>
-        </w:rPr>
-      </w:pPr>
+          <w:sz w:val="32"/>
+          <w:szCs w:val="36"/>
+        </w:rPr>
+        <w:t>四</w:t>
+      </w:r>
       <w:r>
         <w:rPr>
           <w:rFonts w:hint="eastAsia"/>
           <w:b/>
           <w:bCs/>
-        </w:rPr>
-        <w:t>五、预算</w:t>
+          <w:sz w:val="32"/>
+          <w:szCs w:val="36"/>
+        </w:rPr>
+        <w:t>、预算</w:t>
       </w:r>
     </w:p>
     <w:tbl>
       <w:tblPr>
-        <w:tblStyle w:val="a5"/>
+        <w:tblStyle w:val="a7"/>
         <w:tblW w:w="0" w:type="auto"/>
         <w:tblLook w:val="04A0" w:firstRow="1" w:lastRow="0" w:firstColumn="1" w:lastColumn="0" w:noHBand="0" w:noVBand="1"/>
       </w:tblPr>
@@ -1418,9 +1638,6 @@
           <w:p>
             <w:pPr>
               <w:jc w:val="center"/>
-              <w:rPr>
-                <w:rFonts w:hint="eastAsia"/>
-              </w:rPr>
             </w:pPr>
             <w:r>
               <w:rPr>
@@ -1442,9 +1659,6 @@
           <w:p>
             <w:pPr>
               <w:jc w:val="center"/>
-              <w:rPr>
-                <w:rFonts w:hint="eastAsia"/>
-              </w:rPr>
             </w:pPr>
             <w:r>
               <w:rPr>
@@ -1468,9 +1682,6 @@
           <w:p>
             <w:pPr>
               <w:jc w:val="center"/>
-              <w:rPr>
-                <w:rFonts w:hint="eastAsia"/>
-              </w:rPr>
             </w:pPr>
             <w:r>
               <w:rPr>
@@ -1490,9 +1701,6 @@
           <w:p>
             <w:pPr>
               <w:jc w:val="center"/>
-              <w:rPr>
-                <w:rFonts w:hint="eastAsia"/>
-              </w:rPr>
             </w:pPr>
             <w:r>
               <w:rPr>
@@ -1514,9 +1722,6 @@
           <w:p>
             <w:pPr>
               <w:jc w:val="center"/>
-              <w:rPr>
-                <w:rFonts w:hint="eastAsia"/>
-              </w:rPr>
             </w:pPr>
             <w:r>
               <w:rPr>
@@ -1537,9 +1742,6 @@
           <w:p>
             <w:pPr>
               <w:jc w:val="center"/>
-              <w:rPr>
-                <w:rFonts w:hint="eastAsia"/>
-              </w:rPr>
             </w:pPr>
             <w:r>
               <w:rPr>
@@ -1562,9 +1764,6 @@
           <w:p>
             <w:pPr>
               <w:jc w:val="center"/>
-              <w:rPr>
-                <w:rFonts w:hint="eastAsia"/>
-              </w:rPr>
             </w:pPr>
             <w:r>
               <w:rPr>
@@ -1584,9 +1783,6 @@
           <w:p>
             <w:pPr>
               <w:jc w:val="center"/>
-              <w:rPr>
-                <w:rFonts w:hint="eastAsia"/>
-              </w:rPr>
             </w:pPr>
             <w:r>
               <w:rPr>
@@ -1608,9 +1804,6 @@
           <w:p>
             <w:pPr>
               <w:jc w:val="center"/>
-              <w:rPr>
-                <w:rFonts w:hint="eastAsia"/>
-              </w:rPr>
             </w:pPr>
             <w:r>
               <w:rPr>
@@ -1631,9 +1824,6 @@
           <w:p>
             <w:pPr>
               <w:jc w:val="center"/>
-              <w:rPr>
-                <w:rFonts w:hint="eastAsia"/>
-              </w:rPr>
             </w:pPr>
             <w:r>
               <w:rPr>
@@ -1656,16 +1846,14 @@
           <w:p>
             <w:pPr>
               <w:jc w:val="center"/>
-              <w:rPr>
-                <w:rFonts w:hint="eastAsia"/>
-              </w:rPr>
-            </w:pPr>
-            <w:r>
-              <w:rPr>
-                <w:rFonts w:ascii="微软雅黑" w:eastAsia="微软雅黑" w:hAnsi="微软雅黑" w:hint="eastAsia"/>
-                <w:color w:val="24292F"/>
-                <w:szCs w:val="21"/>
-              </w:rPr>
+            </w:pPr>
+            <w:r>
+              <w:rPr>
+                <w:rFonts w:ascii="微软雅黑" w:eastAsia="微软雅黑" w:hAnsi="微软雅黑" w:hint="eastAsia"/>
+                <w:color w:val="24292F"/>
+                <w:szCs w:val="21"/>
+              </w:rPr>
+              <w:lastRenderedPageBreak/>
               <w:t>运营成本</w:t>
             </w:r>
           </w:p>
@@ -1678,9 +1866,6 @@
           <w:p>
             <w:pPr>
               <w:jc w:val="center"/>
-              <w:rPr>
-                <w:rFonts w:hint="eastAsia"/>
-              </w:rPr>
             </w:pPr>
             <w:r>
               <w:rPr>
@@ -1702,9 +1887,6 @@
           <w:p>
             <w:pPr>
               <w:jc w:val="center"/>
-              <w:rPr>
-                <w:rFonts w:hint="eastAsia"/>
-              </w:rPr>
             </w:pPr>
             <w:r>
               <w:rPr>
@@ -1725,9 +1907,6 @@
           <w:p>
             <w:pPr>
               <w:jc w:val="center"/>
-              <w:rPr>
-                <w:rFonts w:hint="eastAsia"/>
-              </w:rPr>
             </w:pPr>
             <w:r>
               <w:rPr>
@@ -1750,14 +1929,11 @@
           <w:p>
             <w:pPr>
               <w:jc w:val="center"/>
+            </w:pPr>
+            <w:r>
               <w:rPr>
                 <w:rFonts w:hint="eastAsia"/>
               </w:rPr>
-            </w:pPr>
-            <w:r>
-              <w:rPr>
-                <w:rFonts w:hint="eastAsia"/>
-              </w:rPr>
               <w:t>总计</w:t>
             </w:r>
           </w:p>
@@ -1770,9 +1946,6 @@
           <w:p>
             <w:pPr>
               <w:jc w:val="center"/>
-              <w:rPr>
-                <w:rFonts w:hint="eastAsia"/>
-              </w:rPr>
             </w:pPr>
             <w:r>
               <w:rPr>
@@ -1787,90 +1960,7 @@
         </w:tc>
       </w:tr>
     </w:tbl>
-    <w:p>
-      <w:pPr>
-        <w:rPr>
-          <w:rFonts w:hint="eastAsia"/>
-        </w:rPr>
-      </w:pPr>
-    </w:p>
-    <w:p>
-      <w:pPr>
-        <w:rPr>
-          <w:rFonts w:hint="eastAsia"/>
-        </w:rPr>
-      </w:pPr>
-    </w:p>
-    <w:p>
-      <w:pPr>
-        <w:rPr>
-          <w:rFonts w:hint="eastAsia"/>
-        </w:rPr>
-      </w:pPr>
-    </w:p>
-    <w:p>
-      <w:pPr>
-        <w:rPr>
-          <w:rFonts w:hint="eastAsia"/>
-        </w:rPr>
-      </w:pPr>
-    </w:p>
-    <w:p>
-      <w:pPr>
-        <w:rPr>
-          <w:rFonts w:hint="eastAsia"/>
-        </w:rPr>
-      </w:pPr>
-    </w:p>
-    <w:p>
-      <w:pPr>
-        <w:rPr>
-          <w:rFonts w:hint="eastAsia"/>
-        </w:rPr>
-      </w:pPr>
-    </w:p>
-    <w:p>
-      <w:pPr>
-        <w:rPr>
-          <w:rFonts w:hint="eastAsia"/>
-        </w:rPr>
-      </w:pPr>
-    </w:p>
-    <w:p>
-      <w:pPr>
-        <w:rPr>
-          <w:rFonts w:hint="eastAsia"/>
-        </w:rPr>
-      </w:pPr>
-    </w:p>
-    <w:p>
-      <w:pPr>
-        <w:rPr>
-          <w:rFonts w:hint="eastAsia"/>
-        </w:rPr>
-      </w:pPr>
-    </w:p>
-    <w:p>
-      <w:pPr>
-        <w:rPr>
-          <w:rFonts w:hint="eastAsia"/>
-        </w:rPr>
-      </w:pPr>
-    </w:p>
-    <w:p>
-      <w:pPr>
-        <w:rPr>
-          <w:rFonts w:hint="eastAsia"/>
-        </w:rPr>
-      </w:pPr>
-    </w:p>
-    <w:p>
-      <w:pPr>
-        <w:rPr>
-          <w:rFonts w:hint="eastAsia"/>
-        </w:rPr>
-      </w:pPr>
-    </w:p>
+    <w:p/>
     <w:p>
       <w:pPr>
         <w:rPr>
@@ -1883,6 +1973,8 @@
         <w:rPr>
           <w:b/>
           <w:bCs/>
+          <w:sz w:val="32"/>
+          <w:szCs w:val="36"/>
         </w:rPr>
       </w:pPr>
       <w:r>
@@ -1890,13 +1982,25 @@
           <w:rFonts w:hint="eastAsia"/>
           <w:b/>
           <w:bCs/>
-        </w:rPr>
-        <w:t>六、风险管理表</w:t>
+          <w:sz w:val="32"/>
+          <w:szCs w:val="36"/>
+        </w:rPr>
+        <w:t>五</w:t>
+      </w:r>
+      <w:r>
+        <w:rPr>
+          <w:rFonts w:hint="eastAsia"/>
+          <w:b/>
+          <w:bCs/>
+          <w:sz w:val="32"/>
+          <w:szCs w:val="36"/>
+        </w:rPr>
+        <w:t>、风险管理表</w:t>
       </w:r>
     </w:p>
     <w:tbl>
       <w:tblPr>
-        <w:tblStyle w:val="a5"/>
+        <w:tblStyle w:val="a7"/>
         <w:tblW w:w="0" w:type="auto"/>
         <w:tblLook w:val="04A0" w:firstRow="1" w:lastRow="0" w:firstColumn="1" w:lastColumn="0" w:noHBand="0" w:noVBand="1"/>
       </w:tblPr>
@@ -1916,9 +2020,6 @@
           <w:p>
             <w:pPr>
               <w:jc w:val="center"/>
-              <w:rPr>
-                <w:rFonts w:hint="eastAsia"/>
-              </w:rPr>
             </w:pPr>
             <w:r>
               <w:rPr>
@@ -1940,9 +2041,6 @@
           <w:p>
             <w:pPr>
               <w:jc w:val="center"/>
-              <w:rPr>
-                <w:rFonts w:hint="eastAsia"/>
-              </w:rPr>
             </w:pPr>
             <w:r>
               <w:rPr>
@@ -1964,9 +2062,6 @@
           <w:p>
             <w:pPr>
               <w:jc w:val="center"/>
-              <w:rPr>
-                <w:rFonts w:hint="eastAsia"/>
-              </w:rPr>
             </w:pPr>
             <w:r>
               <w:rPr>
@@ -1988,9 +2083,6 @@
           <w:p>
             <w:pPr>
               <w:jc w:val="center"/>
-              <w:rPr>
-                <w:rFonts w:hint="eastAsia"/>
-              </w:rPr>
             </w:pPr>
             <w:r>
               <w:rPr>
@@ -2012,9 +2104,6 @@
           <w:p>
             <w:pPr>
               <w:jc w:val="center"/>
-              <w:rPr>
-                <w:rFonts w:hint="eastAsia"/>
-              </w:rPr>
             </w:pPr>
             <w:r>
               <w:rPr>
@@ -2038,9 +2127,6 @@
           <w:p>
             <w:pPr>
               <w:jc w:val="center"/>
-              <w:rPr>
-                <w:rFonts w:hint="eastAsia"/>
-              </w:rPr>
             </w:pPr>
             <w:r>
               <w:rPr>
@@ -2060,9 +2146,6 @@
           <w:p>
             <w:pPr>
               <w:jc w:val="center"/>
-              <w:rPr>
-                <w:rFonts w:hint="eastAsia"/>
-              </w:rPr>
             </w:pPr>
             <w:r>
               <w:rPr>
@@ -2082,9 +2165,6 @@
           <w:p>
             <w:pPr>
               <w:jc w:val="center"/>
-              <w:rPr>
-                <w:rFonts w:hint="eastAsia"/>
-              </w:rPr>
             </w:pPr>
             <w:r>
               <w:rPr>
@@ -2104,9 +2184,6 @@
           <w:p>
             <w:pPr>
               <w:jc w:val="center"/>
-              <w:rPr>
-                <w:rFonts w:hint="eastAsia"/>
-              </w:rPr>
             </w:pPr>
             <w:r>
               <w:rPr>
@@ -2126,9 +2203,6 @@
           <w:p>
             <w:pPr>
               <w:jc w:val="center"/>
-              <w:rPr>
-                <w:rFonts w:hint="eastAsia"/>
-              </w:rPr>
             </w:pPr>
             <w:r>
               <w:rPr>
@@ -2150,9 +2224,6 @@
           <w:p>
             <w:pPr>
               <w:jc w:val="center"/>
-              <w:rPr>
-                <w:rFonts w:hint="eastAsia"/>
-              </w:rPr>
             </w:pPr>
             <w:r>
               <w:rPr>
@@ -2173,9 +2244,6 @@
           <w:p>
             <w:pPr>
               <w:jc w:val="center"/>
-              <w:rPr>
-                <w:rFonts w:hint="eastAsia"/>
-              </w:rPr>
             </w:pPr>
             <w:r>
               <w:rPr>
@@ -2196,9 +2264,6 @@
           <w:p>
             <w:pPr>
               <w:jc w:val="center"/>
-              <w:rPr>
-                <w:rFonts w:hint="eastAsia"/>
-              </w:rPr>
             </w:pPr>
             <w:r>
               <w:rPr>
@@ -2218,9 +2283,6 @@
           <w:p>
             <w:pPr>
               <w:jc w:val="center"/>
-              <w:rPr>
-                <w:rFonts w:hint="eastAsia"/>
-              </w:rPr>
             </w:pPr>
             <w:r>
               <w:rPr>
@@ -2240,9 +2302,6 @@
           <w:p>
             <w:pPr>
               <w:jc w:val="center"/>
-              <w:rPr>
-                <w:rFonts w:hint="eastAsia"/>
-              </w:rPr>
             </w:pPr>
             <w:r>
               <w:rPr>
@@ -2265,9 +2324,6 @@
           <w:p>
             <w:pPr>
               <w:jc w:val="center"/>
-              <w:rPr>
-                <w:rFonts w:hint="eastAsia"/>
-              </w:rPr>
             </w:pPr>
             <w:r>
               <w:rPr>
@@ -2287,9 +2343,6 @@
           <w:p>
             <w:pPr>
               <w:jc w:val="center"/>
-              <w:rPr>
-                <w:rFonts w:hint="eastAsia"/>
-              </w:rPr>
             </w:pPr>
             <w:r>
               <w:rPr>
@@ -2309,9 +2362,6 @@
           <w:p>
             <w:pPr>
               <w:jc w:val="center"/>
-              <w:rPr>
-                <w:rFonts w:hint="eastAsia"/>
-              </w:rPr>
             </w:pPr>
             <w:r>
               <w:rPr>
@@ -2331,9 +2381,6 @@
           <w:p>
             <w:pPr>
               <w:jc w:val="center"/>
-              <w:rPr>
-                <w:rFonts w:hint="eastAsia"/>
-              </w:rPr>
             </w:pPr>
             <w:r>
               <w:rPr>
@@ -2353,9 +2400,6 @@
           <w:p>
             <w:pPr>
               <w:jc w:val="center"/>
-              <w:rPr>
-                <w:rFonts w:hint="eastAsia"/>
-              </w:rPr>
             </w:pPr>
             <w:r>
               <w:rPr>
@@ -2377,9 +2421,6 @@
           <w:p>
             <w:pPr>
               <w:jc w:val="center"/>
-              <w:rPr>
-                <w:rFonts w:hint="eastAsia"/>
-              </w:rPr>
             </w:pPr>
             <w:r>
               <w:rPr>
@@ -2400,9 +2441,6 @@
           <w:p>
             <w:pPr>
               <w:jc w:val="center"/>
-              <w:rPr>
-                <w:rFonts w:hint="eastAsia"/>
-              </w:rPr>
             </w:pPr>
             <w:r>
               <w:rPr>
@@ -2423,9 +2461,6 @@
           <w:p>
             <w:pPr>
               <w:jc w:val="center"/>
-              <w:rPr>
-                <w:rFonts w:hint="eastAsia"/>
-              </w:rPr>
             </w:pPr>
             <w:r>
               <w:rPr>
@@ -2445,9 +2480,6 @@
           <w:p>
             <w:pPr>
               <w:jc w:val="center"/>
-              <w:rPr>
-                <w:rFonts w:hint="eastAsia"/>
-              </w:rPr>
             </w:pPr>
             <w:r>
               <w:rPr>
@@ -2467,9 +2499,6 @@
           <w:p>
             <w:pPr>
               <w:jc w:val="center"/>
-              <w:rPr>
-                <w:rFonts w:hint="eastAsia"/>
-              </w:rPr>
             </w:pPr>
             <w:r>
               <w:rPr>
@@ -2492,9 +2521,6 @@
           <w:p>
             <w:pPr>
               <w:jc w:val="center"/>
-              <w:rPr>
-                <w:rFonts w:hint="eastAsia"/>
-              </w:rPr>
             </w:pPr>
             <w:r>
               <w:rPr>
@@ -2514,9 +2540,6 @@
           <w:p>
             <w:pPr>
               <w:jc w:val="center"/>
-              <w:rPr>
-                <w:rFonts w:hint="eastAsia"/>
-              </w:rPr>
             </w:pPr>
             <w:r>
               <w:rPr>
@@ -2536,9 +2559,6 @@
           <w:p>
             <w:pPr>
               <w:jc w:val="center"/>
-              <w:rPr>
-                <w:rFonts w:hint="eastAsia"/>
-              </w:rPr>
             </w:pPr>
             <w:r>
               <w:rPr>
@@ -2558,9 +2578,6 @@
           <w:p>
             <w:pPr>
               <w:jc w:val="center"/>
-              <w:rPr>
-                <w:rFonts w:hint="eastAsia"/>
-              </w:rPr>
             </w:pPr>
             <w:r>
               <w:rPr>
@@ -2580,9 +2597,6 @@
           <w:p>
             <w:pPr>
               <w:jc w:val="center"/>
-              <w:rPr>
-                <w:rFonts w:hint="eastAsia"/>
-              </w:rPr>
             </w:pPr>
             <w:r>
               <w:rPr>
@@ -2596,14 +2610,53 @@
         </w:tc>
       </w:tr>
     </w:tbl>
-    <w:p>
-      <w:pPr>
-        <w:rPr>
-          <w:rFonts w:hint="eastAsia"/>
-        </w:rPr>
-      </w:pPr>
-    </w:p>
     <w:p/>
+    <w:p/>
+    <w:p>
+      <w:pPr>
+        <w:rPr>
+          <w:rFonts w:hint="eastAsia"/>
+        </w:rPr>
+      </w:pPr>
+      <w:r>
+        <w:lastRenderedPageBreak/>
+        <w:drawing>
+          <wp:inline distT="0" distB="0" distL="0" distR="0" wp14:anchorId="48093C59" wp14:editId="1C63E0BD">
+            <wp:extent cx="5689158" cy="1891819"/>
+            <wp:effectExtent l="0" t="0" r="6985" b="0"/>
+            <wp:docPr id="809863855" name="图片 1"/>
+            <wp:cNvGraphicFramePr>
+              <a:graphicFrameLocks xmlns:a="http://schemas.openxmlformats.org/drawingml/2006/main" noChangeAspect="1"/>
+            </wp:cNvGraphicFramePr>
+            <a:graphic xmlns:a="http://schemas.openxmlformats.org/drawingml/2006/main">
+              <a:graphicData uri="http://schemas.openxmlformats.org/drawingml/2006/picture">
+                <pic:pic xmlns:pic="http://schemas.openxmlformats.org/drawingml/2006/picture">
+                  <pic:nvPicPr>
+                    <pic:cNvPr id="809863855" name=""/>
+                    <pic:cNvPicPr/>
+                  </pic:nvPicPr>
+                  <pic:blipFill>
+                    <a:blip r:embed="rId7"/>
+                    <a:stretch>
+                      <a:fillRect/>
+                    </a:stretch>
+                  </pic:blipFill>
+                  <pic:spPr>
+                    <a:xfrm>
+                      <a:off x="0" y="0"/>
+                      <a:ext cx="5720577" cy="1902267"/>
+                    </a:xfrm>
+                    <a:prstGeom prst="rect">
+                      <a:avLst/>
+                    </a:prstGeom>
+                  </pic:spPr>
+                </pic:pic>
+              </a:graphicData>
+            </a:graphic>
+          </wp:inline>
+        </w:drawing>
+      </w:r>
+    </w:p>
     <w:sectPr>
       <w:pgSz w:w="11906" w:h="16838"/>
       <w:pgMar w:top="1440" w:right="1800" w:bottom="1440" w:left="1800" w:header="851" w:footer="992" w:gutter="0"/>
@@ -2615,7 +2668,7 @@
 </file>
 
 <file path=word/endnotes.xml><?xml version="1.0" encoding="utf-8"?>
-<w:endnotes xmlns:wpc="http://schemas.microsoft.com/office/word/2010/wordprocessingCanvas" xmlns:mc="http://schemas.openxmlformats.org/markup-compatibility/2006" xmlns:o="urn:schemas-microsoft-com:office:office" xmlns:r="http://schemas.openxmlformats.org/officeDocument/2006/relationships" xmlns:m="http://schemas.openxmlformats.org/officeDocument/2006/math" xmlns:v="urn:schemas-microsoft-com:vml" xmlns:wp14="http://schemas.microsoft.com/office/word/2010/wordprocessingDrawing" xmlns:wp="http://schemas.openxmlformats.org/drawingml/2006/wordprocessingDrawing" xmlns:w10="urn:schemas-microsoft-com:office:word" xmlns:w="http://schemas.openxmlformats.org/wordprocessingml/2006/main" xmlns:w14="http://schemas.microsoft.com/office/word/2010/wordml" xmlns:wpg="http://schemas.microsoft.com/office/word/2010/wordprocessingGroup" xmlns:wpi="http://schemas.microsoft.com/office/word/2010/wordprocessingInk" xmlns:wne="http://schemas.microsoft.com/office/word/2006/wordml" xmlns:wps="http://schemas.microsoft.com/office/word/2010/wordprocessingShape" mc:Ignorable="w14 wp14">
+<w:endnotes xmlns:wpc="http://schemas.microsoft.com/office/word/2010/wordprocessingCanvas" xmlns:cx="http://schemas.microsoft.com/office/drawing/2014/chartex" xmlns:cx1="http://schemas.microsoft.com/office/drawing/2015/9/8/chartex" xmlns:cx2="http://schemas.microsoft.com/office/drawing/2015/10/21/chartex" xmlns:cx3="http://schemas.microsoft.com/office/drawing/2016/5/9/chartex" xmlns:cx4="http://schemas.microsoft.com/office/drawing/2016/5/10/chartex" xmlns:cx5="http://schemas.microsoft.com/office/drawing/2016/5/11/chartex" xmlns:cx6="http://schemas.microsoft.com/office/drawing/2016/5/12/chartex" xmlns:cx7="http://schemas.microsoft.com/office/drawing/2016/5/13/chartex" xmlns:cx8="http://schemas.microsoft.com/office/drawing/2016/5/14/chartex" xmlns:mc="http://schemas.openxmlformats.org/markup-compatibility/2006" xmlns:aink="http://schemas.microsoft.com/office/drawing/2016/ink" xmlns:am3d="http://schemas.microsoft.com/office/drawing/2017/model3d" xmlns:o="urn:schemas-microsoft-com:office:office" xmlns:oel="http://schemas.microsoft.com/office/2019/extlst" xmlns:r="http://schemas.openxmlformats.org/officeDocument/2006/relationships" xmlns:m="http://schemas.openxmlformats.org/officeDocument/2006/math" xmlns:v="urn:schemas-microsoft-com:vml" xmlns:wp14="http://schemas.microsoft.com/office/word/2010/wordprocessingDrawing" xmlns:wp="http://schemas.openxmlformats.org/drawingml/2006/wordprocessingDrawing" xmlns:w10="urn:schemas-microsoft-com:office:word" xmlns:w="http://schemas.openxmlformats.org/wordprocessingml/2006/main" xmlns:w14="http://schemas.microsoft.com/office/word/2010/wordml" xmlns:w15="http://schemas.microsoft.com/office/word/2012/wordml" xmlns:w16cex="http://schemas.microsoft.com/office/word/2018/wordml/cex" xmlns:w16cid="http://schemas.microsoft.com/office/word/2016/wordml/cid" xmlns:w16="http://schemas.microsoft.com/office/word/2018/wordml" xmlns:w16du="http://schemas.microsoft.com/office/word/2023/wordml/word16du" xmlns:w16sdtdh="http://schemas.microsoft.com/office/word/2020/wordml/sdtdatahash" xmlns:w16se="http://schemas.microsoft.com/office/word/2015/wordml/symex" xmlns:wpg="http://schemas.microsoft.com/office/word/2010/wordprocessingGroup" xmlns:wpi="http://schemas.microsoft.com/office/word/2010/wordprocessingInk" xmlns:wne="http://schemas.microsoft.com/office/word/2006/wordml" xmlns:wps="http://schemas.microsoft.com/office/word/2010/wordprocessingShape" mc:Ignorable="w14 w15 w16se w16cid w16 w16cex w16sdtdh w16du wp14">
   <w:endnote w:type="separator" w:id="-1">
     <w:p>
       <w:r>
@@ -2634,7 +2687,7 @@
 </file>
 
 <file path=word/footnotes.xml><?xml version="1.0" encoding="utf-8"?>
-<w:footnotes xmlns:wpc="http://schemas.microsoft.com/office/word/2010/wordprocessingCanvas" xmlns:mc="http://schemas.openxmlformats.org/markup-compatibility/2006" xmlns:o="urn:schemas-microsoft-com:office:office" xmlns:r="http://schemas.openxmlformats.org/officeDocument/2006/relationships" xmlns:m="http://schemas.openxmlformats.org/officeDocument/2006/math" xmlns:v="urn:schemas-microsoft-com:vml" xmlns:wp14="http://schemas.microsoft.com/office/word/2010/wordprocessingDrawing" xmlns:wp="http://schemas.openxmlformats.org/drawingml/2006/wordprocessingDrawing" xmlns:w10="urn:schemas-microsoft-com:office:word" xmlns:w="http://schemas.openxmlformats.org/wordprocessingml/2006/main" xmlns:w14="http://schemas.microsoft.com/office/word/2010/wordml" xmlns:wpg="http://schemas.microsoft.com/office/word/2010/wordprocessingGroup" xmlns:wpi="http://schemas.microsoft.com/office/word/2010/wordprocessingInk" xmlns:wne="http://schemas.microsoft.com/office/word/2006/wordml" xmlns:wps="http://schemas.microsoft.com/office/word/2010/wordprocessingShape" mc:Ignorable="w14 wp14">
+<w:footnotes xmlns:wpc="http://schemas.microsoft.com/office/word/2010/wordprocessingCanvas" xmlns:cx="http://schemas.microsoft.com/office/drawing/2014/chartex" xmlns:cx1="http://schemas.microsoft.com/office/drawing/2015/9/8/chartex" xmlns:cx2="http://schemas.microsoft.com/office/drawing/2015/10/21/chartex" xmlns:cx3="http://schemas.microsoft.com/office/drawing/2016/5/9/chartex" xmlns:cx4="http://schemas.microsoft.com/office/drawing/2016/5/10/chartex" xmlns:cx5="http://schemas.microsoft.com/office/drawing/2016/5/11/chartex" xmlns:cx6="http://schemas.microsoft.com/office/drawing/2016/5/12/chartex" xmlns:cx7="http://schemas.microsoft.com/office/drawing/2016/5/13/chartex" xmlns:cx8="http://schemas.microsoft.com/office/drawing/2016/5/14/chartex" xmlns:mc="http://schemas.openxmlformats.org/markup-compatibility/2006" xmlns:aink="http://schemas.microsoft.com/office/drawing/2016/ink" xmlns:am3d="http://schemas.microsoft.com/office/drawing/2017/model3d" xmlns:o="urn:schemas-microsoft-com:office:office" xmlns:oel="http://schemas.microsoft.com/office/2019/extlst" xmlns:r="http://schemas.openxmlformats.org/officeDocument/2006/relationships" xmlns:m="http://schemas.openxmlformats.org/officeDocument/2006/math" xmlns:v="urn:schemas-microsoft-com:vml" xmlns:wp14="http://schemas.microsoft.com/office/word/2010/wordprocessingDrawing" xmlns:wp="http://schemas.openxmlformats.org/drawingml/2006/wordprocessingDrawing" xmlns:w10="urn:schemas-microsoft-com:office:word" xmlns:w="http://schemas.openxmlformats.org/wordprocessingml/2006/main" xmlns:w14="http://schemas.microsoft.com/office/word/2010/wordml" xmlns:w15="http://schemas.microsoft.com/office/word/2012/wordml" xmlns:w16cex="http://schemas.microsoft.com/office/word/2018/wordml/cex" xmlns:w16cid="http://schemas.microsoft.com/office/word/2016/wordml/cid" xmlns:w16="http://schemas.microsoft.com/office/word/2018/wordml" xmlns:w16du="http://schemas.microsoft.com/office/word/2023/wordml/word16du" xmlns:w16sdtdh="http://schemas.microsoft.com/office/word/2020/wordml/sdtdatahash" xmlns:w16se="http://schemas.microsoft.com/office/word/2015/wordml/symex" xmlns:wpg="http://schemas.microsoft.com/office/word/2010/wordprocessingGroup" xmlns:wpi="http://schemas.microsoft.com/office/word/2010/wordprocessingInk" xmlns:wne="http://schemas.microsoft.com/office/word/2006/wordml" xmlns:wps="http://schemas.microsoft.com/office/word/2010/wordprocessingShape" mc:Ignorable="w14 w15 w16se w16cid w16 w16cex w16sdtdh w16du wp14">
   <w:footnote w:type="separator" w:id="-1">
     <w:p>
       <w:r>
@@ -2653,8 +2706,8 @@
 </file>
 
 <file path=word/numbering.xml><?xml version="1.0" encoding="utf-8"?>
-<w:numbering xmlns:wpc="http://schemas.microsoft.com/office/word/2010/wordprocessingCanvas" xmlns:mc="http://schemas.openxmlformats.org/markup-compatibility/2006" xmlns:o="urn:schemas-microsoft-com:office:office" xmlns:r="http://schemas.openxmlformats.org/officeDocument/2006/relationships" xmlns:m="http://schemas.openxmlformats.org/officeDocument/2006/math" xmlns:v="urn:schemas-microsoft-com:vml" xmlns:wp14="http://schemas.microsoft.com/office/word/2010/wordprocessingDrawing" xmlns:wp="http://schemas.openxmlformats.org/drawingml/2006/wordprocessingDrawing" xmlns:w10="urn:schemas-microsoft-com:office:word" xmlns:w="http://schemas.openxmlformats.org/wordprocessingml/2006/main" xmlns:w14="http://schemas.microsoft.com/office/word/2010/wordml" xmlns:wpg="http://schemas.microsoft.com/office/word/2010/wordprocessingGroup" xmlns:wpi="http://schemas.microsoft.com/office/word/2010/wordprocessingInk" xmlns:wne="http://schemas.microsoft.com/office/word/2006/wordml" xmlns:wps="http://schemas.microsoft.com/office/word/2010/wordprocessingShape" mc:Ignorable="w14 wp14">
-  <w:abstractNum w:abstractNumId="0">
+<w:numbering xmlns:wpc="http://schemas.microsoft.com/office/word/2010/wordprocessingCanvas" xmlns:cx="http://schemas.microsoft.com/office/drawing/2014/chartex" xmlns:cx1="http://schemas.microsoft.com/office/drawing/2015/9/8/chartex" xmlns:cx2="http://schemas.microsoft.com/office/drawing/2015/10/21/chartex" xmlns:cx3="http://schemas.microsoft.com/office/drawing/2016/5/9/chartex" xmlns:cx4="http://schemas.microsoft.com/office/drawing/2016/5/10/chartex" xmlns:cx5="http://schemas.microsoft.com/office/drawing/2016/5/11/chartex" xmlns:cx6="http://schemas.microsoft.com/office/drawing/2016/5/12/chartex" xmlns:cx7="http://schemas.microsoft.com/office/drawing/2016/5/13/chartex" xmlns:cx8="http://schemas.microsoft.com/office/drawing/2016/5/14/chartex" xmlns:mc="http://schemas.openxmlformats.org/markup-compatibility/2006" xmlns:aink="http://schemas.microsoft.com/office/drawing/2016/ink" xmlns:am3d="http://schemas.microsoft.com/office/drawing/2017/model3d" xmlns:o="urn:schemas-microsoft-com:office:office" xmlns:oel="http://schemas.microsoft.com/office/2019/extlst" xmlns:r="http://schemas.openxmlformats.org/officeDocument/2006/relationships" xmlns:m="http://schemas.openxmlformats.org/officeDocument/2006/math" xmlns:v="urn:schemas-microsoft-com:vml" xmlns:wp14="http://schemas.microsoft.com/office/word/2010/wordprocessingDrawing" xmlns:wp="http://schemas.openxmlformats.org/drawingml/2006/wordprocessingDrawing" xmlns:w10="urn:schemas-microsoft-com:office:word" xmlns:w="http://schemas.openxmlformats.org/wordprocessingml/2006/main" xmlns:w14="http://schemas.microsoft.com/office/word/2010/wordml" xmlns:w15="http://schemas.microsoft.com/office/word/2012/wordml" xmlns:w16cex="http://schemas.microsoft.com/office/word/2018/wordml/cex" xmlns:w16cid="http://schemas.microsoft.com/office/word/2016/wordml/cid" xmlns:w16="http://schemas.microsoft.com/office/word/2018/wordml" xmlns:w16du="http://schemas.microsoft.com/office/word/2023/wordml/word16du" xmlns:w16sdtdh="http://schemas.microsoft.com/office/word/2020/wordml/sdtdatahash" xmlns:w16se="http://schemas.microsoft.com/office/word/2015/wordml/symex" xmlns:wpg="http://schemas.microsoft.com/office/word/2010/wordprocessingGroup" xmlns:wpi="http://schemas.microsoft.com/office/word/2010/wordprocessingInk" xmlns:wne="http://schemas.microsoft.com/office/word/2006/wordml" xmlns:wps="http://schemas.microsoft.com/office/word/2010/wordprocessingShape" mc:Ignorable="w14 w15 w16se w16cid w16 w16cex w16sdtdh w16du wp14">
+  <w:abstractNum w:abstractNumId="0" w15:restartNumberingAfterBreak="0">
     <w:nsid w:val="064112E0"/>
     <w:multiLevelType w:val="multilevel"/>
     <w:tmpl w:val="B7B667CA"/>
@@ -2771,7 +2824,7 @@
       </w:pPr>
     </w:lvl>
   </w:abstractNum>
-  <w:abstractNum w:abstractNumId="1">
+  <w:abstractNum w:abstractNumId="1" w15:restartNumberingAfterBreak="0">
     <w:nsid w:val="11BB7273"/>
     <w:multiLevelType w:val="multilevel"/>
     <w:tmpl w:val="CF663464"/>
@@ -2888,7 +2941,7 @@
       </w:pPr>
     </w:lvl>
   </w:abstractNum>
-  <w:abstractNum w:abstractNumId="2">
+  <w:abstractNum w:abstractNumId="2" w15:restartNumberingAfterBreak="0">
     <w:nsid w:val="1B6653F3"/>
     <w:multiLevelType w:val="multilevel"/>
     <w:tmpl w:val="C9344266"/>
@@ -3005,20 +3058,20 @@
       </w:pPr>
     </w:lvl>
   </w:abstractNum>
-  <w:num w:numId="1">
+  <w:num w:numId="1" w16cid:durableId="50348405">
     <w:abstractNumId w:val="2"/>
   </w:num>
-  <w:num w:numId="2">
+  <w:num w:numId="2" w16cid:durableId="549388424">
     <w:abstractNumId w:val="0"/>
   </w:num>
-  <w:num w:numId="3">
+  <w:num w:numId="3" w16cid:durableId="1974021866">
     <w:abstractNumId w:val="1"/>
   </w:num>
 </w:numbering>
 </file>
 
 <file path=word/styles.xml><?xml version="1.0" encoding="utf-8"?>
-<w:styles xmlns:mc="http://schemas.openxmlformats.org/markup-compatibility/2006" xmlns:r="http://schemas.openxmlformats.org/officeDocument/2006/relationships" xmlns:w="http://schemas.openxmlformats.org/wordprocessingml/2006/main" xmlns:w14="http://schemas.microsoft.com/office/word/2010/wordml" mc:Ignorable="w14">
+<w:styles xmlns:mc="http://schemas.openxmlformats.org/markup-compatibility/2006" xmlns:r="http://schemas.openxmlformats.org/officeDocument/2006/relationships" xmlns:w="http://schemas.openxmlformats.org/wordprocessingml/2006/main" xmlns:w14="http://schemas.microsoft.com/office/word/2010/wordml" xmlns:w15="http://schemas.microsoft.com/office/word/2012/wordml" xmlns:w16cex="http://schemas.microsoft.com/office/word/2018/wordml/cex" xmlns:w16cid="http://schemas.microsoft.com/office/word/2016/wordml/cid" xmlns:w16="http://schemas.microsoft.com/office/word/2018/wordml" xmlns:w16du="http://schemas.microsoft.com/office/word/2023/wordml/word16du" xmlns:w16sdtdh="http://schemas.microsoft.com/office/word/2020/wordml/sdtdatahash" xmlns:w16se="http://schemas.microsoft.com/office/word/2015/wordml/symex" mc:Ignorable="w14 w15 w16se w16cid w16 w16cex w16sdtdh w16du">
   <w:docDefaults>
     <w:rPrDefault>
       <w:rPr>
@@ -3031,144 +3084,383 @@
     </w:rPrDefault>
     <w:pPrDefault/>
   </w:docDefaults>
-  <w:latentStyles w:defLockedState="0" w:defUIPriority="99" w:defSemiHidden="1" w:defUnhideWhenUsed="1" w:defQFormat="0" w:count="267">
-    <w:lsdException w:name="Normal" w:semiHidden="0" w:uiPriority="0" w:unhideWhenUsed="0" w:qFormat="1"/>
-    <w:lsdException w:name="heading 1" w:semiHidden="0" w:uiPriority="9" w:unhideWhenUsed="0" w:qFormat="1"/>
-    <w:lsdException w:name="heading 2" w:uiPriority="9" w:qFormat="1"/>
-    <w:lsdException w:name="heading 3" w:uiPriority="9" w:qFormat="1"/>
-    <w:lsdException w:name="heading 4" w:uiPriority="9" w:qFormat="1"/>
-    <w:lsdException w:name="heading 5" w:uiPriority="9" w:qFormat="1"/>
-    <w:lsdException w:name="heading 6" w:uiPriority="9" w:qFormat="1"/>
-    <w:lsdException w:name="heading 7" w:uiPriority="9" w:qFormat="1"/>
-    <w:lsdException w:name="heading 8" w:uiPriority="9" w:qFormat="1"/>
-    <w:lsdException w:name="heading 9" w:uiPriority="9" w:qFormat="1"/>
-    <w:lsdException w:name="toc 1" w:uiPriority="39"/>
-    <w:lsdException w:name="toc 2" w:uiPriority="39"/>
-    <w:lsdException w:name="toc 3" w:uiPriority="39"/>
-    <w:lsdException w:name="toc 4" w:uiPriority="39"/>
-    <w:lsdException w:name="toc 5" w:uiPriority="39"/>
-    <w:lsdException w:name="toc 6" w:uiPriority="39"/>
-    <w:lsdException w:name="toc 7" w:uiPriority="39"/>
-    <w:lsdException w:name="toc 8" w:uiPriority="39"/>
-    <w:lsdException w:name="toc 9" w:uiPriority="39"/>
-    <w:lsdException w:name="caption" w:uiPriority="35" w:qFormat="1"/>
-    <w:lsdException w:name="Title" w:semiHidden="0" w:uiPriority="10" w:unhideWhenUsed="0" w:qFormat="1"/>
-    <w:lsdException w:name="Default Paragraph Font" w:uiPriority="1"/>
-    <w:lsdException w:name="Subtitle" w:semiHidden="0" w:uiPriority="11" w:unhideWhenUsed="0" w:qFormat="1"/>
-    <w:lsdException w:name="Strong" w:semiHidden="0" w:uiPriority="22" w:unhideWhenUsed="0" w:qFormat="1"/>
-    <w:lsdException w:name="Emphasis" w:semiHidden="0" w:uiPriority="20" w:unhideWhenUsed="0" w:qFormat="1"/>
-    <w:lsdException w:name="Table Grid" w:semiHidden="0" w:uiPriority="59" w:unhideWhenUsed="0"/>
-    <w:lsdException w:name="Placeholder Text" w:unhideWhenUsed="0"/>
-    <w:lsdException w:name="No Spacing" w:semiHidden="0" w:uiPriority="1" w:unhideWhenUsed="0" w:qFormat="1"/>
-    <w:lsdException w:name="Light Shading" w:semiHidden="0" w:uiPriority="60" w:unhideWhenUsed="0"/>
-    <w:lsdException w:name="Light List" w:semiHidden="0" w:uiPriority="61" w:unhideWhenUsed="0"/>
-    <w:lsdException w:name="Light Grid" w:semiHidden="0" w:uiPriority="62" w:unhideWhenUsed="0"/>
-    <w:lsdException w:name="Medium Shading 1" w:semiHidden="0" w:uiPriority="63" w:unhideWhenUsed="0"/>
-    <w:lsdException w:name="Medium Shading 2" w:semiHidden="0" w:uiPriority="64" w:unhideWhenUsed="0"/>
-    <w:lsdException w:name="Medium List 1" w:semiHidden="0" w:uiPriority="65" w:unhideWhenUsed="0"/>
-    <w:lsdException w:name="Medium List 2" w:semiHidden="0" w:uiPriority="66" w:unhideWhenUsed="0"/>
-    <w:lsdException w:name="Medium Grid 1" w:semiHidden="0" w:uiPriority="67" w:unhideWhenUsed="0"/>
-    <w:lsdException w:name="Medium Grid 2" w:semiHidden="0" w:uiPriority="68" w:unhideWhenUsed="0"/>
-    <w:lsdException w:name="Medium Grid 3" w:semiHidden="0" w:uiPriority="69" w:unhideWhenUsed="0"/>
-    <w:lsdException w:name="Dark List" w:semiHidden="0" w:uiPriority="70" w:unhideWhenUsed="0"/>
-    <w:lsdException w:name="Colorful Shading" w:semiHidden="0" w:uiPriority="71" w:unhideWhenUsed="0"/>
-    <w:lsdException w:name="Colorful List" w:semiHidden="0" w:uiPriority="72" w:unhideWhenUsed="0"/>
-    <w:lsdException w:name="Colorful Grid" w:semiHidden="0" w:uiPriority="73" w:unhideWhenUsed="0"/>
-    <w:lsdException w:name="Light Shading Accent 1" w:semiHidden="0" w:uiPriority="60" w:unhideWhenUsed="0"/>
-    <w:lsdException w:name="Light List Accent 1" w:semiHidden="0" w:uiPriority="61" w:unhideWhenUsed="0"/>
-    <w:lsdException w:name="Light Grid Accent 1" w:semiHidden="0" w:uiPriority="62" w:unhideWhenUsed="0"/>
-    <w:lsdException w:name="Medium Shading 1 Accent 1" w:semiHidden="0" w:uiPriority="63" w:unhideWhenUsed="0"/>
-    <w:lsdException w:name="Medium Shading 2 Accent 1" w:semiHidden="0" w:uiPriority="64" w:unhideWhenUsed="0"/>
-    <w:lsdException w:name="Medium List 1 Accent 1" w:semiHidden="0" w:uiPriority="65" w:unhideWhenUsed="0"/>
-    <w:lsdException w:name="Revision" w:unhideWhenUsed="0"/>
-    <w:lsdException w:name="List Paragraph" w:semiHidden="0" w:uiPriority="34" w:unhideWhenUsed="0" w:qFormat="1"/>
-    <w:lsdException w:name="Quote" w:semiHidden="0" w:uiPriority="29" w:unhideWhenUsed="0" w:qFormat="1"/>
-    <w:lsdException w:name="Intense Quote" w:semiHidden="0" w:uiPriority="30" w:unhideWhenUsed="0" w:qFormat="1"/>
-    <w:lsdException w:name="Medium List 2 Accent 1" w:semiHidden="0" w:uiPriority="66" w:unhideWhenUsed="0"/>
-    <w:lsdException w:name="Medium Grid 1 Accent 1" w:semiHidden="0" w:uiPriority="67" w:unhideWhenUsed="0"/>
-    <w:lsdException w:name="Medium Grid 2 Accent 1" w:semiHidden="0" w:uiPriority="68" w:unhideWhenUsed="0"/>
-    <w:lsdException w:name="Medium Grid 3 Accent 1" w:semiHidden="0" w:uiPriority="69" w:unhideWhenUsed="0"/>
-    <w:lsdException w:name="Dark List Accent 1" w:semiHidden="0" w:uiPriority="70" w:unhideWhenUsed="0"/>
-    <w:lsdException w:name="Colorful Shading Accent 1" w:semiHidden="0" w:uiPriority="71" w:unhideWhenUsed="0"/>
-    <w:lsdException w:name="Colorful List Accent 1" w:semiHidden="0" w:uiPriority="72" w:unhideWhenUsed="0"/>
-    <w:lsdException w:name="Colorful Grid Accent 1" w:semiHidden="0" w:uiPriority="73" w:unhideWhenUsed="0"/>
-    <w:lsdException w:name="Light Shading Accent 2" w:semiHidden="0" w:uiPriority="60" w:unhideWhenUsed="0"/>
-    <w:lsdException w:name="Light List Accent 2" w:semiHidden="0" w:uiPriority="61" w:unhideWhenUsed="0"/>
-    <w:lsdException w:name="Light Grid Accent 2" w:semiHidden="0" w:uiPriority="62" w:unhideWhenUsed="0"/>
-    <w:lsdException w:name="Medium Shading 1 Accent 2" w:semiHidden="0" w:uiPriority="63" w:unhideWhenUsed="0"/>
-    <w:lsdException w:name="Medium Shading 2 Accent 2" w:semiHidden="0" w:uiPriority="64" w:unhideWhenUsed="0"/>
-    <w:lsdException w:name="Medium List 1 Accent 2" w:semiHidden="0" w:uiPriority="65" w:unhideWhenUsed="0"/>
-    <w:lsdException w:name="Medium List 2 Accent 2" w:semiHidden="0" w:uiPriority="66" w:unhideWhenUsed="0"/>
-    <w:lsdException w:name="Medium Grid 1 Accent 2" w:semiHidden="0" w:uiPriority="67" w:unhideWhenUsed="0"/>
-    <w:lsdException w:name="Medium Grid 2 Accent 2" w:semiHidden="0" w:uiPriority="68" w:unhideWhenUsed="0"/>
-    <w:lsdException w:name="Medium Grid 3 Accent 2" w:semiHidden="0" w:uiPriority="69" w:unhideWhenUsed="0"/>
-    <w:lsdException w:name="Dark List Accent 2" w:semiHidden="0" w:uiPriority="70" w:unhideWhenUsed="0"/>
-    <w:lsdException w:name="Colorful Shading Accent 2" w:semiHidden="0" w:uiPriority="71" w:unhideWhenUsed="0"/>
-    <w:lsdException w:name="Colorful List Accent 2" w:semiHidden="0" w:uiPriority="72" w:unhideWhenUsed="0"/>
-    <w:lsdException w:name="Colorful Grid Accent 2" w:semiHidden="0" w:uiPriority="73" w:unhideWhenUsed="0"/>
-    <w:lsdException w:name="Light Shading Accent 3" w:semiHidden="0" w:uiPriority="60" w:unhideWhenUsed="0"/>
-    <w:lsdException w:name="Light List Accent 3" w:semiHidden="0" w:uiPriority="61" w:unhideWhenUsed="0"/>
-    <w:lsdException w:name="Light Grid Accent 3" w:semiHidden="0" w:uiPriority="62" w:unhideWhenUsed="0"/>
-    <w:lsdException w:name="Medium Shading 1 Accent 3" w:semiHidden="0" w:uiPriority="63" w:unhideWhenUsed="0"/>
-    <w:lsdException w:name="Medium Shading 2 Accent 3" w:semiHidden="0" w:uiPriority="64" w:unhideWhenUsed="0"/>
-    <w:lsdException w:name="Medium List 1 Accent 3" w:semiHidden="0" w:uiPriority="65" w:unhideWhenUsed="0"/>
-    <w:lsdException w:name="Medium List 2 Accent 3" w:semiHidden="0" w:uiPriority="66" w:unhideWhenUsed="0"/>
-    <w:lsdException w:name="Medium Grid 1 Accent 3" w:semiHidden="0" w:uiPriority="67" w:unhideWhenUsed="0"/>
-    <w:lsdException w:name="Medium Grid 2 Accent 3" w:semiHidden="0" w:uiPriority="68" w:unhideWhenUsed="0"/>
-    <w:lsdException w:name="Medium Grid 3 Accent 3" w:semiHidden="0" w:uiPriority="69" w:unhideWhenUsed="0"/>
-    <w:lsdException w:name="Dark List Accent 3" w:semiHidden="0" w:uiPriority="70" w:unhideWhenUsed="0"/>
-    <w:lsdException w:name="Colorful Shading Accent 3" w:semiHidden="0" w:uiPriority="71" w:unhideWhenUsed="0"/>
-    <w:lsdException w:name="Colorful List Accent 3" w:semiHidden="0" w:uiPriority="72" w:unhideWhenUsed="0"/>
-    <w:lsdException w:name="Colorful Grid Accent 3" w:semiHidden="0" w:uiPriority="73" w:unhideWhenUsed="0"/>
-    <w:lsdException w:name="Light Shading Accent 4" w:semiHidden="0" w:uiPriority="60" w:unhideWhenUsed="0"/>
-    <w:lsdException w:name="Light List Accent 4" w:semiHidden="0" w:uiPriority="61" w:unhideWhenUsed="0"/>
-    <w:lsdException w:name="Light Grid Accent 4" w:semiHidden="0" w:uiPriority="62" w:unhideWhenUsed="0"/>
-    <w:lsdException w:name="Medium Shading 1 Accent 4" w:semiHidden="0" w:uiPriority="63" w:unhideWhenUsed="0"/>
-    <w:lsdException w:name="Medium Shading 2 Accent 4" w:semiHidden="0" w:uiPriority="64" w:unhideWhenUsed="0"/>
-    <w:lsdException w:name="Medium List 1 Accent 4" w:semiHidden="0" w:uiPriority="65" w:unhideWhenUsed="0"/>
-    <w:lsdException w:name="Medium List 2 Accent 4" w:semiHidden="0" w:uiPriority="66" w:unhideWhenUsed="0"/>
-    <w:lsdException w:name="Medium Grid 1 Accent 4" w:semiHidden="0" w:uiPriority="67" w:unhideWhenUsed="0"/>
-    <w:lsdException w:name="Medium Grid 2 Accent 4" w:semiHidden="0" w:uiPriority="68" w:unhideWhenUsed="0"/>
-    <w:lsdException w:name="Medium Grid 3 Accent 4" w:semiHidden="0" w:uiPriority="69" w:unhideWhenUsed="0"/>
-    <w:lsdException w:name="Dark List Accent 4" w:semiHidden="0" w:uiPriority="70" w:unhideWhenUsed="0"/>
-    <w:lsdException w:name="Colorful Shading Accent 4" w:semiHidden="0" w:uiPriority="71" w:unhideWhenUsed="0"/>
-    <w:lsdException w:name="Colorful List Accent 4" w:semiHidden="0" w:uiPriority="72" w:unhideWhenUsed="0"/>
-    <w:lsdException w:name="Colorful Grid Accent 4" w:semiHidden="0" w:uiPriority="73" w:unhideWhenUsed="0"/>
-    <w:lsdException w:name="Light Shading Accent 5" w:semiHidden="0" w:uiPriority="60" w:unhideWhenUsed="0"/>
-    <w:lsdException w:name="Light List Accent 5" w:semiHidden="0" w:uiPriority="61" w:unhideWhenUsed="0"/>
-    <w:lsdException w:name="Light Grid Accent 5" w:semiHidden="0" w:uiPriority="62" w:unhideWhenUsed="0"/>
-    <w:lsdException w:name="Medium Shading 1 Accent 5" w:semiHidden="0" w:uiPriority="63" w:unhideWhenUsed="0"/>
-    <w:lsdException w:name="Medium Shading 2 Accent 5" w:semiHidden="0" w:uiPriority="64" w:unhideWhenUsed="0"/>
-    <w:lsdException w:name="Medium List 1 Accent 5" w:semiHidden="0" w:uiPriority="65" w:unhideWhenUsed="0"/>
-    <w:lsdException w:name="Medium List 2 Accent 5" w:semiHidden="0" w:uiPriority="66" w:unhideWhenUsed="0"/>
-    <w:lsdException w:name="Medium Grid 1 Accent 5" w:semiHidden="0" w:uiPriority="67" w:unhideWhenUsed="0"/>
-    <w:lsdException w:name="Medium Grid 2 Accent 5" w:semiHidden="0" w:uiPriority="68" w:unhideWhenUsed="0"/>
-    <w:lsdException w:name="Medium Grid 3 Accent 5" w:semiHidden="0" w:uiPriority="69" w:unhideWhenUsed="0"/>
-    <w:lsdException w:name="Dark List Accent 5" w:semiHidden="0" w:uiPriority="70" w:unhideWhenUsed="0"/>
-    <w:lsdException w:name="Colorful Shading Accent 5" w:semiHidden="0" w:uiPriority="71" w:unhideWhenUsed="0"/>
-    <w:lsdException w:name="Colorful List Accent 5" w:semiHidden="0" w:uiPriority="72" w:unhideWhenUsed="0"/>
-    <w:lsdException w:name="Colorful Grid Accent 5" w:semiHidden="0" w:uiPriority="73" w:unhideWhenUsed="0"/>
-    <w:lsdException w:name="Light Shading Accent 6" w:semiHidden="0" w:uiPriority="60" w:unhideWhenUsed="0"/>
-    <w:lsdException w:name="Light List Accent 6" w:semiHidden="0" w:uiPriority="61" w:unhideWhenUsed="0"/>
-    <w:lsdException w:name="Light Grid Accent 6" w:semiHidden="0" w:uiPriority="62" w:unhideWhenUsed="0"/>
-    <w:lsdException w:name="Medium Shading 1 Accent 6" w:semiHidden="0" w:uiPriority="63" w:unhideWhenUsed="0"/>
-    <w:lsdException w:name="Medium Shading 2 Accent 6" w:semiHidden="0" w:uiPriority="64" w:unhideWhenUsed="0"/>
-    <w:lsdException w:name="Medium List 1 Accent 6" w:semiHidden="0" w:uiPriority="65" w:unhideWhenUsed="0"/>
-    <w:lsdException w:name="Medium List 2 Accent 6" w:semiHidden="0" w:uiPriority="66" w:unhideWhenUsed="0"/>
-    <w:lsdException w:name="Medium Grid 1 Accent 6" w:semiHidden="0" w:uiPriority="67" w:unhideWhenUsed="0"/>
-    <w:lsdException w:name="Medium Grid 2 Accent 6" w:semiHidden="0" w:uiPriority="68" w:unhideWhenUsed="0"/>
-    <w:lsdException w:name="Medium Grid 3 Accent 6" w:semiHidden="0" w:uiPriority="69" w:unhideWhenUsed="0"/>
-    <w:lsdException w:name="Dark List Accent 6" w:semiHidden="0" w:uiPriority="70" w:unhideWhenUsed="0"/>
-    <w:lsdException w:name="Colorful Shading Accent 6" w:semiHidden="0" w:uiPriority="71" w:unhideWhenUsed="0"/>
-    <w:lsdException w:name="Colorful List Accent 6" w:semiHidden="0" w:uiPriority="72" w:unhideWhenUsed="0"/>
-    <w:lsdException w:name="Colorful Grid Accent 6" w:semiHidden="0" w:uiPriority="73" w:unhideWhenUsed="0"/>
-    <w:lsdException w:name="Subtle Emphasis" w:semiHidden="0" w:uiPriority="19" w:unhideWhenUsed="0" w:qFormat="1"/>
-    <w:lsdException w:name="Intense Emphasis" w:semiHidden="0" w:uiPriority="21" w:unhideWhenUsed="0" w:qFormat="1"/>
-    <w:lsdException w:name="Subtle Reference" w:semiHidden="0" w:uiPriority="31" w:unhideWhenUsed="0" w:qFormat="1"/>
-    <w:lsdException w:name="Intense Reference" w:semiHidden="0" w:uiPriority="32" w:unhideWhenUsed="0" w:qFormat="1"/>
-    <w:lsdException w:name="Book Title" w:semiHidden="0" w:uiPriority="33" w:unhideWhenUsed="0" w:qFormat="1"/>
-    <w:lsdException w:name="Bibliography" w:uiPriority="37"/>
-    <w:lsdException w:name="TOC Heading" w:uiPriority="39" w:qFormat="1"/>
+  <w:latentStyles w:defLockedState="0" w:defUIPriority="99" w:defSemiHidden="0" w:defUnhideWhenUsed="0" w:defQFormat="0" w:count="376">
+    <w:lsdException w:name="Normal" w:uiPriority="0" w:qFormat="1"/>
+    <w:lsdException w:name="heading 1" w:uiPriority="9" w:qFormat="1"/>
+    <w:lsdException w:name="heading 2" w:semiHidden="1" w:uiPriority="9" w:unhideWhenUsed="1" w:qFormat="1"/>
+    <w:lsdException w:name="heading 3" w:semiHidden="1" w:uiPriority="9" w:unhideWhenUsed="1" w:qFormat="1"/>
+    <w:lsdException w:name="heading 4" w:semiHidden="1" w:uiPriority="9" w:unhideWhenUsed="1" w:qFormat="1"/>
+    <w:lsdException w:name="heading 5" w:semiHidden="1" w:uiPriority="9" w:unhideWhenUsed="1" w:qFormat="1"/>
+    <w:lsdException w:name="heading 6" w:semiHidden="1" w:uiPriority="9" w:unhideWhenUsed="1" w:qFormat="1"/>
+    <w:lsdException w:name="heading 7" w:semiHidden="1" w:uiPriority="9" w:unhideWhenUsed="1" w:qFormat="1"/>
+    <w:lsdException w:name="heading 8" w:semiHidden="1" w:uiPriority="9" w:unhideWhenUsed="1" w:qFormat="1"/>
+    <w:lsdException w:name="heading 9" w:semiHidden="1" w:uiPriority="9" w:unhideWhenUsed="1" w:qFormat="1"/>
+    <w:lsdException w:name="index 1" w:semiHidden="1" w:unhideWhenUsed="1"/>
+    <w:lsdException w:name="index 2" w:semiHidden="1" w:unhideWhenUsed="1"/>
+    <w:lsdException w:name="index 3" w:semiHidden="1" w:unhideWhenUsed="1"/>
+    <w:lsdException w:name="index 4" w:semiHidden="1" w:unhideWhenUsed="1"/>
+    <w:lsdException w:name="index 5" w:semiHidden="1" w:unhideWhenUsed="1"/>
+    <w:lsdException w:name="index 6" w:semiHidden="1" w:unhideWhenUsed="1"/>
+    <w:lsdException w:name="index 7" w:semiHidden="1" w:unhideWhenUsed="1"/>
+    <w:lsdException w:name="index 8" w:semiHidden="1" w:unhideWhenUsed="1"/>
+    <w:lsdException w:name="index 9" w:semiHidden="1" w:unhideWhenUsed="1"/>
+    <w:lsdException w:name="toc 1" w:semiHidden="1" w:uiPriority="39" w:unhideWhenUsed="1"/>
+    <w:lsdException w:name="toc 2" w:semiHidden="1" w:uiPriority="39" w:unhideWhenUsed="1"/>
+    <w:lsdException w:name="toc 3" w:semiHidden="1" w:uiPriority="39" w:unhideWhenUsed="1"/>
+    <w:lsdException w:name="toc 4" w:semiHidden="1" w:uiPriority="39" w:unhideWhenUsed="1"/>
+    <w:lsdException w:name="toc 5" w:semiHidden="1" w:uiPriority="39" w:unhideWhenUsed="1"/>
+    <w:lsdException w:name="toc 6" w:semiHidden="1" w:uiPriority="39" w:unhideWhenUsed="1"/>
+    <w:lsdException w:name="toc 7" w:semiHidden="1" w:uiPriority="39" w:unhideWhenUsed="1"/>
+    <w:lsdException w:name="toc 8" w:semiHidden="1" w:uiPriority="39" w:unhideWhenUsed="1"/>
+    <w:lsdException w:name="toc 9" w:semiHidden="1" w:uiPriority="39" w:unhideWhenUsed="1"/>
+    <w:lsdException w:name="Normal Indent" w:semiHidden="1" w:unhideWhenUsed="1"/>
+    <w:lsdException w:name="footnote text" w:semiHidden="1" w:unhideWhenUsed="1"/>
+    <w:lsdException w:name="annotation text" w:semiHidden="1" w:unhideWhenUsed="1"/>
+    <w:lsdException w:name="header" w:semiHidden="1" w:unhideWhenUsed="1"/>
+    <w:lsdException w:name="footer" w:semiHidden="1" w:unhideWhenUsed="1"/>
+    <w:lsdException w:name="index heading" w:semiHidden="1" w:unhideWhenUsed="1"/>
+    <w:lsdException w:name="caption" w:semiHidden="1" w:uiPriority="35" w:unhideWhenUsed="1" w:qFormat="1"/>
+    <w:lsdException w:name="table of figures" w:semiHidden="1" w:unhideWhenUsed="1"/>
+    <w:lsdException w:name="envelope address" w:semiHidden="1" w:unhideWhenUsed="1"/>
+    <w:lsdException w:name="envelope return" w:semiHidden="1" w:unhideWhenUsed="1"/>
+    <w:lsdException w:name="footnote reference" w:semiHidden="1" w:unhideWhenUsed="1"/>
+    <w:lsdException w:name="annotation reference" w:semiHidden="1" w:unhideWhenUsed="1"/>
+    <w:lsdException w:name="line number" w:semiHidden="1" w:unhideWhenUsed="1"/>
+    <w:lsdException w:name="page number" w:semiHidden="1" w:unhideWhenUsed="1"/>
+    <w:lsdException w:name="endnote reference" w:semiHidden="1" w:unhideWhenUsed="1"/>
+    <w:lsdException w:name="endnote text" w:semiHidden="1" w:unhideWhenUsed="1"/>
+    <w:lsdException w:name="table of authorities" w:semiHidden="1" w:unhideWhenUsed="1"/>
+    <w:lsdException w:name="macro" w:semiHidden="1" w:unhideWhenUsed="1"/>
+    <w:lsdException w:name="toa heading" w:semiHidden="1" w:unhideWhenUsed="1"/>
+    <w:lsdException w:name="List" w:semiHidden="1" w:unhideWhenUsed="1"/>
+    <w:lsdException w:name="List Bullet" w:semiHidden="1" w:unhideWhenUsed="1"/>
+    <w:lsdException w:name="List Number" w:semiHidden="1" w:unhideWhenUsed="1"/>
+    <w:lsdException w:name="List 2" w:semiHidden="1" w:unhideWhenUsed="1"/>
+    <w:lsdException w:name="List 3" w:semiHidden="1" w:unhideWhenUsed="1"/>
+    <w:lsdException w:name="List 4" w:semiHidden="1" w:unhideWhenUsed="1"/>
+    <w:lsdException w:name="List 5" w:semiHidden="1" w:unhideWhenUsed="1"/>
+    <w:lsdException w:name="List Bullet 2" w:semiHidden="1" w:unhideWhenUsed="1"/>
+    <w:lsdException w:name="List Bullet 3" w:semiHidden="1" w:unhideWhenUsed="1"/>
+    <w:lsdException w:name="List Bullet 4" w:semiHidden="1" w:unhideWhenUsed="1"/>
+    <w:lsdException w:name="List Bullet 5" w:semiHidden="1" w:unhideWhenUsed="1"/>
+    <w:lsdException w:name="List Number 2" w:semiHidden="1" w:unhideWhenUsed="1"/>
+    <w:lsdException w:name="List Number 3" w:semiHidden="1" w:unhideWhenUsed="1"/>
+    <w:lsdException w:name="List Number 4" w:semiHidden="1" w:unhideWhenUsed="1"/>
+    <w:lsdException w:name="List Number 5" w:semiHidden="1" w:unhideWhenUsed="1"/>
+    <w:lsdException w:name="Title" w:uiPriority="10" w:qFormat="1"/>
+    <w:lsdException w:name="Closing" w:semiHidden="1" w:unhideWhenUsed="1"/>
+    <w:lsdException w:name="Signature" w:semiHidden="1" w:unhideWhenUsed="1"/>
+    <w:lsdException w:name="Default Paragraph Font" w:semiHidden="1" w:uiPriority="1" w:unhideWhenUsed="1"/>
+    <w:lsdException w:name="Body Text" w:semiHidden="1" w:unhideWhenUsed="1"/>
+    <w:lsdException w:name="Body Text Indent" w:semiHidden="1" w:unhideWhenUsed="1"/>
+    <w:lsdException w:name="List Continue" w:semiHidden="1" w:unhideWhenUsed="1"/>
+    <w:lsdException w:name="List Continue 2" w:semiHidden="1" w:unhideWhenUsed="1"/>
+    <w:lsdException w:name="List Continue 3" w:semiHidden="1" w:unhideWhenUsed="1"/>
+    <w:lsdException w:name="List Continue 4" w:semiHidden="1" w:unhideWhenUsed="1"/>
+    <w:lsdException w:name="List Continue 5" w:semiHidden="1" w:unhideWhenUsed="1"/>
+    <w:lsdException w:name="Message Header" w:semiHidden="1" w:unhideWhenUsed="1"/>
+    <w:lsdException w:name="Subtitle" w:uiPriority="11" w:qFormat="1"/>
+    <w:lsdException w:name="Salutation" w:semiHidden="1" w:unhideWhenUsed="1"/>
+    <w:lsdException w:name="Date" w:semiHidden="1" w:unhideWhenUsed="1"/>
+    <w:lsdException w:name="Body Text First Indent" w:semiHidden="1" w:unhideWhenUsed="1"/>
+    <w:lsdException w:name="Body Text First Indent 2" w:semiHidden="1" w:unhideWhenUsed="1"/>
+    <w:lsdException w:name="Note Heading" w:semiHidden="1" w:unhideWhenUsed="1"/>
+    <w:lsdException w:name="Body Text 2" w:semiHidden="1" w:unhideWhenUsed="1"/>
+    <w:lsdException w:name="Body Text 3" w:semiHidden="1" w:unhideWhenUsed="1"/>
+    <w:lsdException w:name="Body Text Indent 2" w:semiHidden="1" w:unhideWhenUsed="1"/>
+    <w:lsdException w:name="Body Text Indent 3" w:semiHidden="1" w:unhideWhenUsed="1"/>
+    <w:lsdException w:name="Block Text" w:semiHidden="1" w:unhideWhenUsed="1"/>
+    <w:lsdException w:name="Hyperlink" w:semiHidden="1" w:unhideWhenUsed="1"/>
+    <w:lsdException w:name="FollowedHyperlink" w:semiHidden="1" w:unhideWhenUsed="1"/>
+    <w:lsdException w:name="Strong" w:uiPriority="22" w:qFormat="1"/>
+    <w:lsdException w:name="Emphasis" w:uiPriority="20" w:qFormat="1"/>
+    <w:lsdException w:name="Document Map" w:semiHidden="1" w:unhideWhenUsed="1"/>
+    <w:lsdException w:name="Plain Text" w:semiHidden="1" w:unhideWhenUsed="1"/>
+    <w:lsdException w:name="E-mail Signature" w:semiHidden="1" w:unhideWhenUsed="1"/>
+    <w:lsdException w:name="HTML Top of Form" w:semiHidden="1" w:unhideWhenUsed="1"/>
+    <w:lsdException w:name="HTML Bottom of Form" w:semiHidden="1" w:unhideWhenUsed="1"/>
+    <w:lsdException w:name="Normal (Web)" w:semiHidden="1" w:unhideWhenUsed="1"/>
+    <w:lsdException w:name="HTML Acronym" w:semiHidden="1" w:unhideWhenUsed="1"/>
+    <w:lsdException w:name="HTML Address" w:semiHidden="1" w:unhideWhenUsed="1"/>
+    <w:lsdException w:name="HTML Cite" w:semiHidden="1" w:unhideWhenUsed="1"/>
+    <w:lsdException w:name="HTML Code" w:semiHidden="1" w:unhideWhenUsed="1"/>
+    <w:lsdException w:name="HTML Definition" w:semiHidden="1" w:unhideWhenUsed="1"/>
+    <w:lsdException w:name="HTML Keyboard" w:semiHidden="1" w:unhideWhenUsed="1"/>
+    <w:lsdException w:name="HTML Preformatted" w:semiHidden="1" w:unhideWhenUsed="1"/>
+    <w:lsdException w:name="HTML Sample" w:semiHidden="1" w:unhideWhenUsed="1"/>
+    <w:lsdException w:name="HTML Typewriter" w:semiHidden="1" w:unhideWhenUsed="1"/>
+    <w:lsdException w:name="HTML Variable" w:semiHidden="1" w:unhideWhenUsed="1"/>
+    <w:lsdException w:name="Normal Table" w:semiHidden="1" w:unhideWhenUsed="1"/>
+    <w:lsdException w:name="annotation subject" w:semiHidden="1" w:unhideWhenUsed="1"/>
+    <w:lsdException w:name="No List" w:semiHidden="1" w:unhideWhenUsed="1"/>
+    <w:lsdException w:name="Outline List 1" w:semiHidden="1" w:unhideWhenUsed="1"/>
+    <w:lsdException w:name="Outline List 2" w:semiHidden="1" w:unhideWhenUsed="1"/>
+    <w:lsdException w:name="Outline List 3" w:semiHidden="1" w:unhideWhenUsed="1"/>
+    <w:lsdException w:name="Table Simple 1" w:semiHidden="1" w:unhideWhenUsed="1"/>
+    <w:lsdException w:name="Table Simple 2" w:semiHidden="1" w:unhideWhenUsed="1"/>
+    <w:lsdException w:name="Table Simple 3" w:semiHidden="1" w:unhideWhenUsed="1"/>
+    <w:lsdException w:name="Table Classic 1" w:semiHidden="1" w:unhideWhenUsed="1"/>
+    <w:lsdException w:name="Table Classic 2" w:semiHidden="1" w:unhideWhenUsed="1"/>
+    <w:lsdException w:name="Table Classic 3" w:semiHidden="1" w:unhideWhenUsed="1"/>
+    <w:lsdException w:name="Table Classic 4" w:semiHidden="1" w:unhideWhenUsed="1"/>
+    <w:lsdException w:name="Table Colorful 1" w:semiHidden="1" w:unhideWhenUsed="1"/>
+    <w:lsdException w:name="Table Colorful 2" w:semiHidden="1" w:unhideWhenUsed="1"/>
+    <w:lsdException w:name="Table Colorful 3" w:semiHidden="1" w:unhideWhenUsed="1"/>
+    <w:lsdException w:name="Table Columns 1" w:semiHidden="1" w:unhideWhenUsed="1"/>
+    <w:lsdException w:name="Table Columns 2" w:semiHidden="1" w:unhideWhenUsed="1"/>
+    <w:lsdException w:name="Table Columns 3" w:semiHidden="1" w:unhideWhenUsed="1"/>
+    <w:lsdException w:name="Table Columns 4" w:semiHidden="1" w:unhideWhenUsed="1"/>
+    <w:lsdException w:name="Table Columns 5" w:semiHidden="1" w:unhideWhenUsed="1"/>
+    <w:lsdException w:name="Table Grid 1" w:semiHidden="1" w:unhideWhenUsed="1"/>
+    <w:lsdException w:name="Table Grid 2" w:semiHidden="1" w:unhideWhenUsed="1"/>
+    <w:lsdException w:name="Table Grid 3" w:semiHidden="1" w:unhideWhenUsed="1"/>
+    <w:lsdException w:name="Table Grid 4" w:semiHidden="1" w:unhideWhenUsed="1"/>
+    <w:lsdException w:name="Table Grid 5" w:semiHidden="1" w:unhideWhenUsed="1"/>
+    <w:lsdException w:name="Table Grid 6" w:semiHidden="1" w:unhideWhenUsed="1"/>
+    <w:lsdException w:name="Table Grid 7" w:semiHidden="1" w:unhideWhenUsed="1"/>
+    <w:lsdException w:name="Table Grid 8" w:semiHidden="1" w:unhideWhenUsed="1"/>
+    <w:lsdException w:name="Table List 1" w:semiHidden="1" w:unhideWhenUsed="1"/>
+    <w:lsdException w:name="Table List 2" w:semiHidden="1" w:unhideWhenUsed="1"/>
+    <w:lsdException w:name="Table List 3" w:semiHidden="1" w:unhideWhenUsed="1"/>
+    <w:lsdException w:name="Table List 4" w:semiHidden="1" w:unhideWhenUsed="1"/>
+    <w:lsdException w:name="Table List 5" w:semiHidden="1" w:unhideWhenUsed="1"/>
+    <w:lsdException w:name="Table List 6" w:semiHidden="1" w:unhideWhenUsed="1"/>
+    <w:lsdException w:name="Table List 7" w:semiHidden="1" w:unhideWhenUsed="1"/>
+    <w:lsdException w:name="Table List 8" w:semiHidden="1" w:unhideWhenUsed="1"/>
+    <w:lsdException w:name="Table 3D effects 1" w:semiHidden="1" w:unhideWhenUsed="1"/>
+    <w:lsdException w:name="Table 3D effects 2" w:semiHidden="1" w:unhideWhenUsed="1"/>
+    <w:lsdException w:name="Table 3D effects 3" w:semiHidden="1" w:unhideWhenUsed="1"/>
+    <w:lsdException w:name="Table Contemporary" w:semiHidden="1" w:unhideWhenUsed="1"/>
+    <w:lsdException w:name="Table Elegant" w:semiHidden="1" w:unhideWhenUsed="1"/>
+    <w:lsdException w:name="Table Professional" w:semiHidden="1" w:unhideWhenUsed="1"/>
+    <w:lsdException w:name="Table Subtle 1" w:semiHidden="1" w:unhideWhenUsed="1"/>
+    <w:lsdException w:name="Table Subtle 2" w:semiHidden="1" w:unhideWhenUsed="1"/>
+    <w:lsdException w:name="Table Web 1" w:semiHidden="1" w:unhideWhenUsed="1"/>
+    <w:lsdException w:name="Table Web 2" w:semiHidden="1" w:unhideWhenUsed="1"/>
+    <w:lsdException w:name="Table Web 3" w:semiHidden="1" w:unhideWhenUsed="1"/>
+    <w:lsdException w:name="Balloon Text" w:semiHidden="1" w:unhideWhenUsed="1"/>
+    <w:lsdException w:name="Table Grid" w:uiPriority="59"/>
+    <w:lsdException w:name="Table Theme" w:semiHidden="1" w:unhideWhenUsed="1"/>
+    <w:lsdException w:name="Placeholder Text" w:semiHidden="1"/>
+    <w:lsdException w:name="No Spacing" w:uiPriority="1" w:qFormat="1"/>
+    <w:lsdException w:name="Light Shading" w:uiPriority="60"/>
+    <w:lsdException w:name="Light List" w:uiPriority="61"/>
+    <w:lsdException w:name="Light Grid" w:uiPriority="62"/>
+    <w:lsdException w:name="Medium Shading 1" w:uiPriority="63"/>
+    <w:lsdException w:name="Medium Shading 2" w:uiPriority="64"/>
+    <w:lsdException w:name="Medium List 1" w:uiPriority="65"/>
+    <w:lsdException w:name="Medium List 2" w:uiPriority="66"/>
+    <w:lsdException w:name="Medium Grid 1" w:uiPriority="67"/>
+    <w:lsdException w:name="Medium Grid 2" w:uiPriority="68"/>
+    <w:lsdException w:name="Medium Grid 3" w:uiPriority="69"/>
+    <w:lsdException w:name="Dark List" w:uiPriority="70"/>
+    <w:lsdException w:name="Colorful Shading" w:uiPriority="71"/>
+    <w:lsdException w:name="Colorful List" w:uiPriority="72"/>
+    <w:lsdException w:name="Colorful Grid" w:uiPriority="73"/>
+    <w:lsdException w:name="Light Shading Accent 1" w:uiPriority="60"/>
+    <w:lsdException w:name="Light List Accent 1" w:uiPriority="61"/>
+    <w:lsdException w:name="Light Grid Accent 1" w:uiPriority="62"/>
+    <w:lsdException w:name="Medium Shading 1 Accent 1" w:uiPriority="63"/>
+    <w:lsdException w:name="Medium Shading 2 Accent 1" w:uiPriority="64"/>
+    <w:lsdException w:name="Medium List 1 Accent 1" w:uiPriority="65"/>
+    <w:lsdException w:name="Revision" w:semiHidden="1"/>
+    <w:lsdException w:name="List Paragraph" w:uiPriority="34" w:qFormat="1"/>
+    <w:lsdException w:name="Quote" w:uiPriority="29" w:qFormat="1"/>
+    <w:lsdException w:name="Intense Quote" w:uiPriority="30" w:qFormat="1"/>
+    <w:lsdException w:name="Medium List 2 Accent 1" w:uiPriority="66"/>
+    <w:lsdException w:name="Medium Grid 1 Accent 1" w:uiPriority="67"/>
+    <w:lsdException w:name="Medium Grid 2 Accent 1" w:uiPriority="68"/>
+    <w:lsdException w:name="Medium Grid 3 Accent 1" w:uiPriority="69"/>
+    <w:lsdException w:name="Dark List Accent 1" w:uiPriority="70"/>
+    <w:lsdException w:name="Colorful Shading Accent 1" w:uiPriority="71"/>
+    <w:lsdException w:name="Colorful List Accent 1" w:uiPriority="72"/>
+    <w:lsdException w:name="Colorful Grid Accent 1" w:uiPriority="73"/>
+    <w:lsdException w:name="Light Shading Accent 2" w:uiPriority="60"/>
+    <w:lsdException w:name="Light List Accent 2" w:uiPriority="61"/>
+    <w:lsdException w:name="Light Grid Accent 2" w:uiPriority="62"/>
+    <w:lsdException w:name="Medium Shading 1 Accent 2" w:uiPriority="63"/>
+    <w:lsdException w:name="Medium Shading 2 Accent 2" w:uiPriority="64"/>
+    <w:lsdException w:name="Medium List 1 Accent 2" w:uiPriority="65"/>
+    <w:lsdException w:name="Medium List 2 Accent 2" w:uiPriority="66"/>
+    <w:lsdException w:name="Medium Grid 1 Accent 2" w:uiPriority="67"/>
+    <w:lsdException w:name="Medium Grid 2 Accent 2" w:uiPriority="68"/>
+    <w:lsdException w:name="Medium Grid 3 Accent 2" w:uiPriority="69"/>
+    <w:lsdException w:name="Dark List Accent 2" w:uiPriority="70"/>
+    <w:lsdException w:name="Colorful Shading Accent 2" w:uiPriority="71"/>
+    <w:lsdException w:name="Colorful List Accent 2" w:uiPriority="72"/>
+    <w:lsdException w:name="Colorful Grid Accent 2" w:uiPriority="73"/>
+    <w:lsdException w:name="Light Shading Accent 3" w:uiPriority="60"/>
+    <w:lsdException w:name="Light List Accent 3" w:uiPriority="61"/>
+    <w:lsdException w:name="Light Grid Accent 3" w:uiPriority="62"/>
+    <w:lsdException w:name="Medium Shading 1 Accent 3" w:uiPriority="63"/>
+    <w:lsdException w:name="Medium Shading 2 Accent 3" w:uiPriority="64"/>
+    <w:lsdException w:name="Medium List 1 Accent 3" w:uiPriority="65"/>
+    <w:lsdException w:name="Medium List 2 Accent 3" w:uiPriority="66"/>
+    <w:lsdException w:name="Medium Grid 1 Accent 3" w:uiPriority="67"/>
+    <w:lsdException w:name="Medium Grid 2 Accent 3" w:uiPriority="68"/>
+    <w:lsdException w:name="Medium Grid 3 Accent 3" w:uiPriority="69"/>
+    <w:lsdException w:name="Dark List Accent 3" w:uiPriority="70"/>
+    <w:lsdException w:name="Colorful Shading Accent 3" w:uiPriority="71"/>
+    <w:lsdException w:name="Colorful List Accent 3" w:uiPriority="72"/>
+    <w:lsdException w:name="Colorful Grid Accent 3" w:uiPriority="73"/>
+    <w:lsdException w:name="Light Shading Accent 4" w:uiPriority="60"/>
+    <w:lsdException w:name="Light List Accent 4" w:uiPriority="61"/>
+    <w:lsdException w:name="Light Grid Accent 4" w:uiPriority="62"/>
+    <w:lsdException w:name="Medium Shading 1 Accent 4" w:uiPriority="63"/>
+    <w:lsdException w:name="Medium Shading 2 Accent 4" w:uiPriority="64"/>
+    <w:lsdException w:name="Medium List 1 Accent 4" w:uiPriority="65"/>
+    <w:lsdException w:name="Medium List 2 Accent 4" w:uiPriority="66"/>
+    <w:lsdException w:name="Medium Grid 1 Accent 4" w:uiPriority="67"/>
+    <w:lsdException w:name="Medium Grid 2 Accent 4" w:uiPriority="68"/>
+    <w:lsdException w:name="Medium Grid 3 Accent 4" w:uiPriority="69"/>
+    <w:lsdException w:name="Dark List Accent 4" w:uiPriority="70"/>
+    <w:lsdException w:name="Colorful Shading Accent 4" w:uiPriority="71"/>
+    <w:lsdException w:name="Colorful List Accent 4" w:uiPriority="72"/>
+    <w:lsdException w:name="Colorful Grid Accent 4" w:uiPriority="73"/>
+    <w:lsdException w:name="Light Shading Accent 5" w:uiPriority="60"/>
+    <w:lsdException w:name="Light List Accent 5" w:uiPriority="61"/>
+    <w:lsdException w:name="Light Grid Accent 5" w:uiPriority="62"/>
+    <w:lsdException w:name="Medium Shading 1 Accent 5" w:uiPriority="63"/>
+    <w:lsdException w:name="Medium Shading 2 Accent 5" w:uiPriority="64"/>
+    <w:lsdException w:name="Medium List 1 Accent 5" w:uiPriority="65"/>
+    <w:lsdException w:name="Medium List 2 Accent 5" w:uiPriority="66"/>
+    <w:lsdException w:name="Medium Grid 1 Accent 5" w:uiPriority="67"/>
+    <w:lsdException w:name="Medium Grid 2 Accent 5" w:uiPriority="68"/>
+    <w:lsdException w:name="Medium Grid 3 Accent 5" w:uiPriority="69"/>
+    <w:lsdException w:name="Dark List Accent 5" w:uiPriority="70"/>
+    <w:lsdException w:name="Colorful Shading Accent 5" w:uiPriority="71"/>
+    <w:lsdException w:name="Colorful List Accent 5" w:uiPriority="72"/>
+    <w:lsdException w:name="Colorful Grid Accent 5" w:uiPriority="73"/>
+    <w:lsdException w:name="Light Shading Accent 6" w:uiPriority="60"/>
+    <w:lsdException w:name="Light List Accent 6" w:uiPriority="61"/>
+    <w:lsdException w:name="Light Grid Accent 6" w:uiPriority="62"/>
+    <w:lsdException w:name="Medium Shading 1 Accent 6" w:uiPriority="63"/>
+    <w:lsdException w:name="Medium Shading 2 Accent 6" w:uiPriority="64"/>
+    <w:lsdException w:name="Medium List 1 Accent 6" w:uiPriority="65"/>
+    <w:lsdException w:name="Medium List 2 Accent 6" w:uiPriority="66"/>
+    <w:lsdException w:name="Medium Grid 1 Accent 6" w:uiPriority="67"/>
+    <w:lsdException w:name="Medium Grid 2 Accent 6" w:uiPriority="68"/>
+    <w:lsdException w:name="Medium Grid 3 Accent 6" w:uiPriority="69"/>
+    <w:lsdException w:name="Dark List Accent 6" w:uiPriority="70"/>
+    <w:lsdException w:name="Colorful Shading Accent 6" w:uiPriority="71"/>
+    <w:lsdException w:name="Colorful List Accent 6" w:uiPriority="72"/>
+    <w:lsdException w:name="Colorful Grid Accent 6" w:uiPriority="73"/>
+    <w:lsdException w:name="Subtle Emphasis" w:uiPriority="19" w:qFormat="1"/>
+    <w:lsdException w:name="Intense Emphasis" w:uiPriority="21" w:qFormat="1"/>
+    <w:lsdException w:name="Subtle Reference" w:uiPriority="31" w:qFormat="1"/>
+    <w:lsdException w:name="Intense Reference" w:uiPriority="32" w:qFormat="1"/>
+    <w:lsdException w:name="Book Title" w:uiPriority="33" w:qFormat="1"/>
+    <w:lsdException w:name="Bibliography" w:semiHidden="1" w:uiPriority="37" w:unhideWhenUsed="1"/>
+    <w:lsdException w:name="TOC Heading" w:semiHidden="1" w:uiPriority="39" w:unhideWhenUsed="1" w:qFormat="1"/>
+    <w:lsdException w:name="Plain Table 1" w:uiPriority="41"/>
+    <w:lsdException w:name="Plain Table 2" w:uiPriority="42"/>
+    <w:lsdException w:name="Plain Table 3" w:uiPriority="43"/>
+    <w:lsdException w:name="Plain Table 4" w:uiPriority="44"/>
+    <w:lsdException w:name="Plain Table 5" w:uiPriority="45"/>
+    <w:lsdException w:name="Grid Table Light" w:uiPriority="40"/>
+    <w:lsdException w:name="Grid Table 1 Light" w:uiPriority="46"/>
+    <w:lsdException w:name="Grid Table 2" w:uiPriority="47"/>
+    <w:lsdException w:name="Grid Table 3" w:uiPriority="48"/>
+    <w:lsdException w:name="Grid Table 4" w:uiPriority="49"/>
+    <w:lsdException w:name="Grid Table 5 Dark" w:uiPriority="50"/>
+    <w:lsdException w:name="Grid Table 6 Colorful" w:uiPriority="51"/>
+    <w:lsdException w:name="Grid Table 7 Colorful" w:uiPriority="52"/>
+    <w:lsdException w:name="Grid Table 1 Light Accent 1" w:uiPriority="46"/>
+    <w:lsdException w:name="Grid Table 2 Accent 1" w:uiPriority="47"/>
+    <w:lsdException w:name="Grid Table 3 Accent 1" w:uiPriority="48"/>
+    <w:lsdException w:name="Grid Table 4 Accent 1" w:uiPriority="49"/>
+    <w:lsdException w:name="Grid Table 5 Dark Accent 1" w:uiPriority="50"/>
+    <w:lsdException w:name="Grid Table 6 Colorful Accent 1" w:uiPriority="51"/>
+    <w:lsdException w:name="Grid Table 7 Colorful Accent 1" w:uiPriority="52"/>
+    <w:lsdException w:name="Grid Table 1 Light Accent 2" w:uiPriority="46"/>
+    <w:lsdException w:name="Grid Table 2 Accent 2" w:uiPriority="47"/>
+    <w:lsdException w:name="Grid Table 3 Accent 2" w:uiPriority="48"/>
+    <w:lsdException w:name="Grid Table 4 Accent 2" w:uiPriority="49"/>
+    <w:lsdException w:name="Grid Table 5 Dark Accent 2" w:uiPriority="50"/>
+    <w:lsdException w:name="Grid Table 6 Colorful Accent 2" w:uiPriority="51"/>
+    <w:lsdException w:name="Grid Table 7 Colorful Accent 2" w:uiPriority="52"/>
+    <w:lsdException w:name="Grid Table 1 Light Accent 3" w:uiPriority="46"/>
+    <w:lsdException w:name="Grid Table 2 Accent 3" w:uiPriority="47"/>
+    <w:lsdException w:name="Grid Table 3 Accent 3" w:uiPriority="48"/>
+    <w:lsdException w:name="Grid Table 4 Accent 3" w:uiPriority="49"/>
+    <w:lsdException w:name="Grid Table 5 Dark Accent 3" w:uiPriority="50"/>
+    <w:lsdException w:name="Grid Table 6 Colorful Accent 3" w:uiPriority="51"/>
+    <w:lsdException w:name="Grid Table 7 Colorful Accent 3" w:uiPriority="52"/>
+    <w:lsdException w:name="Grid Table 1 Light Accent 4" w:uiPriority="46"/>
+    <w:lsdException w:name="Grid Table 2 Accent 4" w:uiPriority="47"/>
+    <w:lsdException w:name="Grid Table 3 Accent 4" w:uiPriority="48"/>
+    <w:lsdException w:name="Grid Table 4 Accent 4" w:uiPriority="49"/>
+    <w:lsdException w:name="Grid Table 5 Dark Accent 4" w:uiPriority="50"/>
+    <w:lsdException w:name="Grid Table 6 Colorful Accent 4" w:uiPriority="51"/>
+    <w:lsdException w:name="Grid Table 7 Colorful Accent 4" w:uiPriority="52"/>
+    <w:lsdException w:name="Grid Table 1 Light Accent 5" w:uiPriority="46"/>
+    <w:lsdException w:name="Grid Table 2 Accent 5" w:uiPriority="47"/>
+    <w:lsdException w:name="Grid Table 3 Accent 5" w:uiPriority="48"/>
+    <w:lsdException w:name="Grid Table 4 Accent 5" w:uiPriority="49"/>
+    <w:lsdException w:name="Grid Table 5 Dark Accent 5" w:uiPriority="50"/>
+    <w:lsdException w:name="Grid Table 6 Colorful Accent 5" w:uiPriority="51"/>
+    <w:lsdException w:name="Grid Table 7 Colorful Accent 5" w:uiPriority="52"/>
+    <w:lsdException w:name="Grid Table 1 Light Accent 6" w:uiPriority="46"/>
+    <w:lsdException w:name="Grid Table 2 Accent 6" w:uiPriority="47"/>
+    <w:lsdException w:name="Grid Table 3 Accent 6" w:uiPriority="48"/>
+    <w:lsdException w:name="Grid Table 4 Accent 6" w:uiPriority="49"/>
+    <w:lsdException w:name="Grid Table 5 Dark Accent 6" w:uiPriority="50"/>
+    <w:lsdException w:name="Grid Table 6 Colorful Accent 6" w:uiPriority="51"/>
+    <w:lsdException w:name="Grid Table 7 Colorful Accent 6" w:uiPriority="52"/>
+    <w:lsdException w:name="List Table 1 Light" w:uiPriority="46"/>
+    <w:lsdException w:name="List Table 2" w:uiPriority="47"/>
+    <w:lsdException w:name="List Table 3" w:uiPriority="48"/>
+    <w:lsdException w:name="List Table 4" w:uiPriority="49"/>
+    <w:lsdException w:name="List Table 5 Dark" w:uiPriority="50"/>
+    <w:lsdException w:name="List Table 6 Colorful" w:uiPriority="51"/>
+    <w:lsdException w:name="List Table 7 Colorful" w:uiPriority="52"/>
+    <w:lsdException w:name="List Table 1 Light Accent 1" w:uiPriority="46"/>
+    <w:lsdException w:name="List Table 2 Accent 1" w:uiPriority="47"/>
+    <w:lsdException w:name="List Table 3 Accent 1" w:uiPriority="48"/>
+    <w:lsdException w:name="List Table 4 Accent 1" w:uiPriority="49"/>
+    <w:lsdException w:name="List Table 5 Dark Accent 1" w:uiPriority="50"/>
+    <w:lsdException w:name="List Table 6 Colorful Accent 1" w:uiPriority="51"/>
+    <w:lsdException w:name="List Table 7 Colorful Accent 1" w:uiPriority="52"/>
+    <w:lsdException w:name="List Table 1 Light Accent 2" w:uiPriority="46"/>
+    <w:lsdException w:name="List Table 2 Accent 2" w:uiPriority="47"/>
+    <w:lsdException w:name="List Table 3 Accent 2" w:uiPriority="48"/>
+    <w:lsdException w:name="List Table 4 Accent 2" w:uiPriority="49"/>
+    <w:lsdException w:name="List Table 5 Dark Accent 2" w:uiPriority="50"/>
+    <w:lsdException w:name="List Table 6 Colorful Accent 2" w:uiPriority="51"/>
+    <w:lsdException w:name="List Table 7 Colorful Accent 2" w:uiPriority="52"/>
+    <w:lsdException w:name="List Table 1 Light Accent 3" w:uiPriority="46"/>
+    <w:lsdException w:name="List Table 2 Accent 3" w:uiPriority="47"/>
+    <w:lsdException w:name="List Table 3 Accent 3" w:uiPriority="48"/>
+    <w:lsdException w:name="List Table 4 Accent 3" w:uiPriority="49"/>
+    <w:lsdException w:name="List Table 5 Dark Accent 3" w:uiPriority="50"/>
+    <w:lsdException w:name="List Table 6 Colorful Accent 3" w:uiPriority="51"/>
+    <w:lsdException w:name="List Table 7 Colorful Accent 3" w:uiPriority="52"/>
+    <w:lsdException w:name="List Table 1 Light Accent 4" w:uiPriority="46"/>
+    <w:lsdException w:name="List Table 2 Accent 4" w:uiPriority="47"/>
+    <w:lsdException w:name="List Table 3 Accent 4" w:uiPriority="48"/>
+    <w:lsdException w:name="List Table 4 Accent 4" w:uiPriority="49"/>
+    <w:lsdException w:name="List Table 5 Dark Accent 4" w:uiPriority="50"/>
+    <w:lsdException w:name="List Table 6 Colorful Accent 4" w:uiPriority="51"/>
+    <w:lsdException w:name="List Table 7 Colorful Accent 4" w:uiPriority="52"/>
+    <w:lsdException w:name="List Table 1 Light Accent 5" w:uiPriority="46"/>
+    <w:lsdException w:name="List Table 2 Accent 5" w:uiPriority="47"/>
+    <w:lsdException w:name="List Table 3 Accent 5" w:uiPriority="48"/>
+    <w:lsdException w:name="List Table 4 Accent 5" w:uiPriority="49"/>
+    <w:lsdException w:name="List Table 5 Dark Accent 5" w:uiPriority="50"/>
+    <w:lsdException w:name="List Table 6 Colorful Accent 5" w:uiPriority="51"/>
+    <w:lsdException w:name="List Table 7 Colorful Accent 5" w:uiPriority="52"/>
+    <w:lsdException w:name="List Table 1 Light Accent 6" w:uiPriority="46"/>
+    <w:lsdException w:name="List Table 2 Accent 6" w:uiPriority="47"/>
+    <w:lsdException w:name="List Table 3 Accent 6" w:uiPriority="48"/>
+    <w:lsdException w:name="List Table 4 Accent 6" w:uiPriority="49"/>
+    <w:lsdException w:name="List Table 5 Dark Accent 6" w:uiPriority="50"/>
+    <w:lsdException w:name="List Table 6 Colorful Accent 6" w:uiPriority="51"/>
+    <w:lsdException w:name="List Table 7 Colorful Accent 6" w:uiPriority="52"/>
+    <w:lsdException w:name="Mention" w:semiHidden="1" w:unhideWhenUsed="1"/>
+    <w:lsdException w:name="Smart Hyperlink" w:semiHidden="1" w:unhideWhenUsed="1"/>
+    <w:lsdException w:name="Hashtag" w:semiHidden="1" w:unhideWhenUsed="1"/>
+    <w:lsdException w:name="Unresolved Mention" w:semiHidden="1" w:unhideWhenUsed="1"/>
+    <w:lsdException w:name="Smart Link" w:semiHidden="1" w:unhideWhenUsed="1"/>
   </w:latentStyles>
   <w:style w:type="paragraph" w:default="1" w:styleId="a">
     <w:name w:val="Normal"/>
@@ -3181,6 +3473,7 @@
   <w:style w:type="character" w:default="1" w:styleId="a0">
     <w:name w:val="Default Paragraph Font"/>
     <w:uiPriority w:val="1"/>
+    <w:semiHidden/>
     <w:unhideWhenUsed/>
   </w:style>
   <w:style w:type="table" w:default="1" w:styleId="a1">
@@ -3207,7 +3500,7 @@
   <w:style w:type="paragraph" w:styleId="a3">
     <w:name w:val="header"/>
     <w:basedOn w:val="a"/>
-    <w:link w:val="Char"/>
+    <w:link w:val="a4"/>
     <w:uiPriority w:val="99"/>
     <w:unhideWhenUsed/>
     <w:rsid w:val="00575DC1"/>
@@ -3227,8 +3520,8 @@
       <w:szCs w:val="18"/>
     </w:rPr>
   </w:style>
-  <w:style w:type="character" w:customStyle="1" w:styleId="Char">
-    <w:name w:val="页眉 Char"/>
+  <w:style w:type="character" w:customStyle="1" w:styleId="a4">
+    <w:name w:val="页眉 字符"/>
     <w:basedOn w:val="a0"/>
     <w:link w:val="a3"/>
     <w:uiPriority w:val="99"/>
@@ -3238,10 +3531,10 @@
       <w:szCs w:val="18"/>
     </w:rPr>
   </w:style>
-  <w:style w:type="paragraph" w:styleId="a4">
+  <w:style w:type="paragraph" w:styleId="a5">
     <w:name w:val="footer"/>
     <w:basedOn w:val="a"/>
-    <w:link w:val="Char0"/>
+    <w:link w:val="a6"/>
     <w:uiPriority w:val="99"/>
     <w:unhideWhenUsed/>
     <w:rsid w:val="00575DC1"/>
@@ -3258,10 +3551,10 @@
       <w:szCs w:val="18"/>
     </w:rPr>
   </w:style>
-  <w:style w:type="character" w:customStyle="1" w:styleId="Char0">
-    <w:name w:val="页脚 Char"/>
+  <w:style w:type="character" w:customStyle="1" w:styleId="a6">
+    <w:name w:val="页脚 字符"/>
     <w:basedOn w:val="a0"/>
-    <w:link w:val="a4"/>
+    <w:link w:val="a5"/>
     <w:uiPriority w:val="99"/>
     <w:rsid w:val="00575DC1"/>
     <w:rPr>
@@ -3269,7 +3562,7 @@
       <w:szCs w:val="18"/>
     </w:rPr>
   </w:style>
-  <w:style w:type="table" w:styleId="a5">
+  <w:style w:type="table" w:styleId="a7">
     <w:name w:val="Table Grid"/>
     <w:basedOn w:val="a1"/>
     <w:uiPriority w:val="59"/>
@@ -3285,289 +3578,7 @@
       </w:tblBorders>
     </w:tblPr>
   </w:style>
-  <w:style w:type="character" w:styleId="a6">
-    <w:name w:val="Strong"/>
-    <w:basedOn w:val="a0"/>
-    <w:uiPriority w:val="22"/>
-    <w:qFormat/>
-    <w:rsid w:val="00575DC1"/>
-    <w:rPr>
-      <w:b/>
-      <w:bCs/>
-    </w:rPr>
-  </w:style>
-</w:styles>
-</file>
-
-<file path=word/stylesWithEffects.xml><?xml version="1.0" encoding="utf-8"?>
-<w:styles xmlns:wpc="http://schemas.microsoft.com/office/word/2010/wordprocessingCanvas" xmlns:mc="http://schemas.openxmlformats.org/markup-compatibility/2006" xmlns:o="urn:schemas-microsoft-com:office:office" xmlns:r="http://schemas.openxmlformats.org/officeDocument/2006/relationships" xmlns:m="http://schemas.openxmlformats.org/officeDocument/2006/math" xmlns:v="urn:schemas-microsoft-com:vml" xmlns:wp14="http://schemas.microsoft.com/office/word/2010/wordprocessingDrawing" xmlns:wp="http://schemas.openxmlformats.org/drawingml/2006/wordprocessingDrawing" xmlns:w10="urn:schemas-microsoft-com:office:word" xmlns:w="http://schemas.openxmlformats.org/wordprocessingml/2006/main" xmlns:w14="http://schemas.microsoft.com/office/word/2010/wordml" xmlns:wpg="http://schemas.microsoft.com/office/word/2010/wordprocessingGroup" xmlns:wpi="http://schemas.microsoft.com/office/word/2010/wordprocessingInk" xmlns:wne="http://schemas.microsoft.com/office/word/2006/wordml" xmlns:wps="http://schemas.microsoft.com/office/word/2010/wordprocessingShape" mc:Ignorable="w14 wp14">
-  <w:docDefaults>
-    <w:rPrDefault>
-      <w:rPr>
-        <w:rFonts w:asciiTheme="minorHAnsi" w:eastAsiaTheme="minorEastAsia" w:hAnsiTheme="minorHAnsi" w:cstheme="minorBidi"/>
-        <w:kern w:val="2"/>
-        <w:sz w:val="21"/>
-        <w:szCs w:val="22"/>
-        <w:lang w:val="en-US" w:eastAsia="zh-CN" w:bidi="ar-SA"/>
-      </w:rPr>
-    </w:rPrDefault>
-    <w:pPrDefault/>
-  </w:docDefaults>
-  <w:latentStyles w:defLockedState="0" w:defUIPriority="99" w:defSemiHidden="1" w:defUnhideWhenUsed="1" w:defQFormat="0" w:count="267">
-    <w:lsdException w:name="Normal" w:semiHidden="0" w:uiPriority="0" w:unhideWhenUsed="0" w:qFormat="1"/>
-    <w:lsdException w:name="heading 1" w:semiHidden="0" w:uiPriority="9" w:unhideWhenUsed="0" w:qFormat="1"/>
-    <w:lsdException w:name="heading 2" w:uiPriority="9" w:qFormat="1"/>
-    <w:lsdException w:name="heading 3" w:uiPriority="9" w:qFormat="1"/>
-    <w:lsdException w:name="heading 4" w:uiPriority="9" w:qFormat="1"/>
-    <w:lsdException w:name="heading 5" w:uiPriority="9" w:qFormat="1"/>
-    <w:lsdException w:name="heading 6" w:uiPriority="9" w:qFormat="1"/>
-    <w:lsdException w:name="heading 7" w:uiPriority="9" w:qFormat="1"/>
-    <w:lsdException w:name="heading 8" w:uiPriority="9" w:qFormat="1"/>
-    <w:lsdException w:name="heading 9" w:uiPriority="9" w:qFormat="1"/>
-    <w:lsdException w:name="toc 1" w:uiPriority="39"/>
-    <w:lsdException w:name="toc 2" w:uiPriority="39"/>
-    <w:lsdException w:name="toc 3" w:uiPriority="39"/>
-    <w:lsdException w:name="toc 4" w:uiPriority="39"/>
-    <w:lsdException w:name="toc 5" w:uiPriority="39"/>
-    <w:lsdException w:name="toc 6" w:uiPriority="39"/>
-    <w:lsdException w:name="toc 7" w:uiPriority="39"/>
-    <w:lsdException w:name="toc 8" w:uiPriority="39"/>
-    <w:lsdException w:name="toc 9" w:uiPriority="39"/>
-    <w:lsdException w:name="caption" w:uiPriority="35" w:qFormat="1"/>
-    <w:lsdException w:name="Title" w:semiHidden="0" w:uiPriority="10" w:unhideWhenUsed="0" w:qFormat="1"/>
-    <w:lsdException w:name="Default Paragraph Font" w:uiPriority="1"/>
-    <w:lsdException w:name="Subtitle" w:semiHidden="0" w:uiPriority="11" w:unhideWhenUsed="0" w:qFormat="1"/>
-    <w:lsdException w:name="Strong" w:semiHidden="0" w:uiPriority="22" w:unhideWhenUsed="0" w:qFormat="1"/>
-    <w:lsdException w:name="Emphasis" w:semiHidden="0" w:uiPriority="20" w:unhideWhenUsed="0" w:qFormat="1"/>
-    <w:lsdException w:name="Table Grid" w:semiHidden="0" w:uiPriority="59" w:unhideWhenUsed="0"/>
-    <w:lsdException w:name="Placeholder Text" w:unhideWhenUsed="0"/>
-    <w:lsdException w:name="No Spacing" w:semiHidden="0" w:uiPriority="1" w:unhideWhenUsed="0" w:qFormat="1"/>
-    <w:lsdException w:name="Light Shading" w:semiHidden="0" w:uiPriority="60" w:unhideWhenUsed="0"/>
-    <w:lsdException w:name="Light List" w:semiHidden="0" w:uiPriority="61" w:unhideWhenUsed="0"/>
-    <w:lsdException w:name="Light Grid" w:semiHidden="0" w:uiPriority="62" w:unhideWhenUsed="0"/>
-    <w:lsdException w:name="Medium Shading 1" w:semiHidden="0" w:uiPriority="63" w:unhideWhenUsed="0"/>
-    <w:lsdException w:name="Medium Shading 2" w:semiHidden="0" w:uiPriority="64" w:unhideWhenUsed="0"/>
-    <w:lsdException w:name="Medium List 1" w:semiHidden="0" w:uiPriority="65" w:unhideWhenUsed="0"/>
-    <w:lsdException w:name="Medium List 2" w:semiHidden="0" w:uiPriority="66" w:unhideWhenUsed="0"/>
-    <w:lsdException w:name="Medium Grid 1" w:semiHidden="0" w:uiPriority="67" w:unhideWhenUsed="0"/>
-    <w:lsdException w:name="Medium Grid 2" w:semiHidden="0" w:uiPriority="68" w:unhideWhenUsed="0"/>
-    <w:lsdException w:name="Medium Grid 3" w:semiHidden="0" w:uiPriority="69" w:unhideWhenUsed="0"/>
-    <w:lsdException w:name="Dark List" w:semiHidden="0" w:uiPriority="70" w:unhideWhenUsed="0"/>
-    <w:lsdException w:name="Colorful Shading" w:semiHidden="0" w:uiPriority="71" w:unhideWhenUsed="0"/>
-    <w:lsdException w:name="Colorful List" w:semiHidden="0" w:uiPriority="72" w:unhideWhenUsed="0"/>
-    <w:lsdException w:name="Colorful Grid" w:semiHidden="0" w:uiPriority="73" w:unhideWhenUsed="0"/>
-    <w:lsdException w:name="Light Shading Accent 1" w:semiHidden="0" w:uiPriority="60" w:unhideWhenUsed="0"/>
-    <w:lsdException w:name="Light List Accent 1" w:semiHidden="0" w:uiPriority="61" w:unhideWhenUsed="0"/>
-    <w:lsdException w:name="Light Grid Accent 1" w:semiHidden="0" w:uiPriority="62" w:unhideWhenUsed="0"/>
-    <w:lsdException w:name="Medium Shading 1 Accent 1" w:semiHidden="0" w:uiPriority="63" w:unhideWhenUsed="0"/>
-    <w:lsdException w:name="Medium Shading 2 Accent 1" w:semiHidden="0" w:uiPriority="64" w:unhideWhenUsed="0"/>
-    <w:lsdException w:name="Medium List 1 Accent 1" w:semiHidden="0" w:uiPriority="65" w:unhideWhenUsed="0"/>
-    <w:lsdException w:name="Revision" w:unhideWhenUsed="0"/>
-    <w:lsdException w:name="List Paragraph" w:semiHidden="0" w:uiPriority="34" w:unhideWhenUsed="0" w:qFormat="1"/>
-    <w:lsdException w:name="Quote" w:semiHidden="0" w:uiPriority="29" w:unhideWhenUsed="0" w:qFormat="1"/>
-    <w:lsdException w:name="Intense Quote" w:semiHidden="0" w:uiPriority="30" w:unhideWhenUsed="0" w:qFormat="1"/>
-    <w:lsdException w:name="Medium List 2 Accent 1" w:semiHidden="0" w:uiPriority="66" w:unhideWhenUsed="0"/>
-    <w:lsdException w:name="Medium Grid 1 Accent 1" w:semiHidden="0" w:uiPriority="67" w:unhideWhenUsed="0"/>
-    <w:lsdException w:name="Medium Grid 2 Accent 1" w:semiHidden="0" w:uiPriority="68" w:unhideWhenUsed="0"/>
-    <w:lsdException w:name="Medium Grid 3 Accent 1" w:semiHidden="0" w:uiPriority="69" w:unhideWhenUsed="0"/>
-    <w:lsdException w:name="Dark List Accent 1" w:semiHidden="0" w:uiPriority="70" w:unhideWhenUsed="0"/>
-    <w:lsdException w:name="Colorful Shading Accent 1" w:semiHidden="0" w:uiPriority="71" w:unhideWhenUsed="0"/>
-    <w:lsdException w:name="Colorful List Accent 1" w:semiHidden="0" w:uiPriority="72" w:unhideWhenUsed="0"/>
-    <w:lsdException w:name="Colorful Grid Accent 1" w:semiHidden="0" w:uiPriority="73" w:unhideWhenUsed="0"/>
-    <w:lsdException w:name="Light Shading Accent 2" w:semiHidden="0" w:uiPriority="60" w:unhideWhenUsed="0"/>
-    <w:lsdException w:name="Light List Accent 2" w:semiHidden="0" w:uiPriority="61" w:unhideWhenUsed="0"/>
-    <w:lsdException w:name="Light Grid Accent 2" w:semiHidden="0" w:uiPriority="62" w:unhideWhenUsed="0"/>
-    <w:lsdException w:name="Medium Shading 1 Accent 2" w:semiHidden="0" w:uiPriority="63" w:unhideWhenUsed="0"/>
-    <w:lsdException w:name="Medium Shading 2 Accent 2" w:semiHidden="0" w:uiPriority="64" w:unhideWhenUsed="0"/>
-    <w:lsdException w:name="Medium List 1 Accent 2" w:semiHidden="0" w:uiPriority="65" w:unhideWhenUsed="0"/>
-    <w:lsdException w:name="Medium List 2 Accent 2" w:semiHidden="0" w:uiPriority="66" w:unhideWhenUsed="0"/>
-    <w:lsdException w:name="Medium Grid 1 Accent 2" w:semiHidden="0" w:uiPriority="67" w:unhideWhenUsed="0"/>
-    <w:lsdException w:name="Medium Grid 2 Accent 2" w:semiHidden="0" w:uiPriority="68" w:unhideWhenUsed="0"/>
-    <w:lsdException w:name="Medium Grid 3 Accent 2" w:semiHidden="0" w:uiPriority="69" w:unhideWhenUsed="0"/>
-    <w:lsdException w:name="Dark List Accent 2" w:semiHidden="0" w:uiPriority="70" w:unhideWhenUsed="0"/>
-    <w:lsdException w:name="Colorful Shading Accent 2" w:semiHidden="0" w:uiPriority="71" w:unhideWhenUsed="0"/>
-    <w:lsdException w:name="Colorful List Accent 2" w:semiHidden="0" w:uiPriority="72" w:unhideWhenUsed="0"/>
-    <w:lsdException w:name="Colorful Grid Accent 2" w:semiHidden="0" w:uiPriority="73" w:unhideWhenUsed="0"/>
-    <w:lsdException w:name="Light Shading Accent 3" w:semiHidden="0" w:uiPriority="60" w:unhideWhenUsed="0"/>
-    <w:lsdException w:name="Light List Accent 3" w:semiHidden="0" w:uiPriority="61" w:unhideWhenUsed="0"/>
-    <w:lsdException w:name="Light Grid Accent 3" w:semiHidden="0" w:uiPriority="62" w:unhideWhenUsed="0"/>
-    <w:lsdException w:name="Medium Shading 1 Accent 3" w:semiHidden="0" w:uiPriority="63" w:unhideWhenUsed="0"/>
-    <w:lsdException w:name="Medium Shading 2 Accent 3" w:semiHidden="0" w:uiPriority="64" w:unhideWhenUsed="0"/>
-    <w:lsdException w:name="Medium List 1 Accent 3" w:semiHidden="0" w:uiPriority="65" w:unhideWhenUsed="0"/>
-    <w:lsdException w:name="Medium List 2 Accent 3" w:semiHidden="0" w:uiPriority="66" w:unhideWhenUsed="0"/>
-    <w:lsdException w:name="Medium Grid 1 Accent 3" w:semiHidden="0" w:uiPriority="67" w:unhideWhenUsed="0"/>
-    <w:lsdException w:name="Medium Grid 2 Accent 3" w:semiHidden="0" w:uiPriority="68" w:unhideWhenUsed="0"/>
-    <w:lsdException w:name="Medium Grid 3 Accent 3" w:semiHidden="0" w:uiPriority="69" w:unhideWhenUsed="0"/>
-    <w:lsdException w:name="Dark List Accent 3" w:semiHidden="0" w:uiPriority="70" w:unhideWhenUsed="0"/>
-    <w:lsdException w:name="Colorful Shading Accent 3" w:semiHidden="0" w:uiPriority="71" w:unhideWhenUsed="0"/>
-    <w:lsdException w:name="Colorful List Accent 3" w:semiHidden="0" w:uiPriority="72" w:unhideWhenUsed="0"/>
-    <w:lsdException w:name="Colorful Grid Accent 3" w:semiHidden="0" w:uiPriority="73" w:unhideWhenUsed="0"/>
-    <w:lsdException w:name="Light Shading Accent 4" w:semiHidden="0" w:uiPriority="60" w:unhideWhenUsed="0"/>
-    <w:lsdException w:name="Light List Accent 4" w:semiHidden="0" w:uiPriority="61" w:unhideWhenUsed="0"/>
-    <w:lsdException w:name="Light Grid Accent 4" w:semiHidden="0" w:uiPriority="62" w:unhideWhenUsed="0"/>
-    <w:lsdException w:name="Medium Shading 1 Accent 4" w:semiHidden="0" w:uiPriority="63" w:unhideWhenUsed="0"/>
-    <w:lsdException w:name="Medium Shading 2 Accent 4" w:semiHidden="0" w:uiPriority="64" w:unhideWhenUsed="0"/>
-    <w:lsdException w:name="Medium List 1 Accent 4" w:semiHidden="0" w:uiPriority="65" w:unhideWhenUsed="0"/>
-    <w:lsdException w:name="Medium List 2 Accent 4" w:semiHidden="0" w:uiPriority="66" w:unhideWhenUsed="0"/>
-    <w:lsdException w:name="Medium Grid 1 Accent 4" w:semiHidden="0" w:uiPriority="67" w:unhideWhenUsed="0"/>
-    <w:lsdException w:name="Medium Grid 2 Accent 4" w:semiHidden="0" w:uiPriority="68" w:unhideWhenUsed="0"/>
-    <w:lsdException w:name="Medium Grid 3 Accent 4" w:semiHidden="0" w:uiPriority="69" w:unhideWhenUsed="0"/>
-    <w:lsdException w:name="Dark List Accent 4" w:semiHidden="0" w:uiPriority="70" w:unhideWhenUsed="0"/>
-    <w:lsdException w:name="Colorful Shading Accent 4" w:semiHidden="0" w:uiPriority="71" w:unhideWhenUsed="0"/>
-    <w:lsdException w:name="Colorful List Accent 4" w:semiHidden="0" w:uiPriority="72" w:unhideWhenUsed="0"/>
-    <w:lsdException w:name="Colorful Grid Accent 4" w:semiHidden="0" w:uiPriority="73" w:unhideWhenUsed="0"/>
-    <w:lsdException w:name="Light Shading Accent 5" w:semiHidden="0" w:uiPriority="60" w:unhideWhenUsed="0"/>
-    <w:lsdException w:name="Light List Accent 5" w:semiHidden="0" w:uiPriority="61" w:unhideWhenUsed="0"/>
-    <w:lsdException w:name="Light Grid Accent 5" w:semiHidden="0" w:uiPriority="62" w:unhideWhenUsed="0"/>
-    <w:lsdException w:name="Medium Shading 1 Accent 5" w:semiHidden="0" w:uiPriority="63" w:unhideWhenUsed="0"/>
-    <w:lsdException w:name="Medium Shading 2 Accent 5" w:semiHidden="0" w:uiPriority="64" w:unhideWhenUsed="0"/>
-    <w:lsdException w:name="Medium List 1 Accent 5" w:semiHidden="0" w:uiPriority="65" w:unhideWhenUsed="0"/>
-    <w:lsdException w:name="Medium List 2 Accent 5" w:semiHidden="0" w:uiPriority="66" w:unhideWhenUsed="0"/>
-    <w:lsdException w:name="Medium Grid 1 Accent 5" w:semiHidden="0" w:uiPriority="67" w:unhideWhenUsed="0"/>
-    <w:lsdException w:name="Medium Grid 2 Accent 5" w:semiHidden="0" w:uiPriority="68" w:unhideWhenUsed="0"/>
-    <w:lsdException w:name="Medium Grid 3 Accent 5" w:semiHidden="0" w:uiPriority="69" w:unhideWhenUsed="0"/>
-    <w:lsdException w:name="Dark List Accent 5" w:semiHidden="0" w:uiPriority="70" w:unhideWhenUsed="0"/>
-    <w:lsdException w:name="Colorful Shading Accent 5" w:semiHidden="0" w:uiPriority="71" w:unhideWhenUsed="0"/>
-    <w:lsdException w:name="Colorful List Accent 5" w:semiHidden="0" w:uiPriority="72" w:unhideWhenUsed="0"/>
-    <w:lsdException w:name="Colorful Grid Accent 5" w:semiHidden="0" w:uiPriority="73" w:unhideWhenUsed="0"/>
-    <w:lsdException w:name="Light Shading Accent 6" w:semiHidden="0" w:uiPriority="60" w:unhideWhenUsed="0"/>
-    <w:lsdException w:name="Light List Accent 6" w:semiHidden="0" w:uiPriority="61" w:unhideWhenUsed="0"/>
-    <w:lsdException w:name="Light Grid Accent 6" w:semiHidden="0" w:uiPriority="62" w:unhideWhenUsed="0"/>
-    <w:lsdException w:name="Medium Shading 1 Accent 6" w:semiHidden="0" w:uiPriority="63" w:unhideWhenUsed="0"/>
-    <w:lsdException w:name="Medium Shading 2 Accent 6" w:semiHidden="0" w:uiPriority="64" w:unhideWhenUsed="0"/>
-    <w:lsdException w:name="Medium List 1 Accent 6" w:semiHidden="0" w:uiPriority="65" w:unhideWhenUsed="0"/>
-    <w:lsdException w:name="Medium List 2 Accent 6" w:semiHidden="0" w:uiPriority="66" w:unhideWhenUsed="0"/>
-    <w:lsdException w:name="Medium Grid 1 Accent 6" w:semiHidden="0" w:uiPriority="67" w:unhideWhenUsed="0"/>
-    <w:lsdException w:name="Medium Grid 2 Accent 6" w:semiHidden="0" w:uiPriority="68" w:unhideWhenUsed="0"/>
-    <w:lsdException w:name="Medium Grid 3 Accent 6" w:semiHidden="0" w:uiPriority="69" w:unhideWhenUsed="0"/>
-    <w:lsdException w:name="Dark List Accent 6" w:semiHidden="0" w:uiPriority="70" w:unhideWhenUsed="0"/>
-    <w:lsdException w:name="Colorful Shading Accent 6" w:semiHidden="0" w:uiPriority="71" w:unhideWhenUsed="0"/>
-    <w:lsdException w:name="Colorful List Accent 6" w:semiHidden="0" w:uiPriority="72" w:unhideWhenUsed="0"/>
-    <w:lsdException w:name="Colorful Grid Accent 6" w:semiHidden="0" w:uiPriority="73" w:unhideWhenUsed="0"/>
-    <w:lsdException w:name="Subtle Emphasis" w:semiHidden="0" w:uiPriority="19" w:unhideWhenUsed="0" w:qFormat="1"/>
-    <w:lsdException w:name="Intense Emphasis" w:semiHidden="0" w:uiPriority="21" w:unhideWhenUsed="0" w:qFormat="1"/>
-    <w:lsdException w:name="Subtle Reference" w:semiHidden="0" w:uiPriority="31" w:unhideWhenUsed="0" w:qFormat="1"/>
-    <w:lsdException w:name="Intense Reference" w:semiHidden="0" w:uiPriority="32" w:unhideWhenUsed="0" w:qFormat="1"/>
-    <w:lsdException w:name="Book Title" w:semiHidden="0" w:uiPriority="33" w:unhideWhenUsed="0" w:qFormat="1"/>
-    <w:lsdException w:name="Bibliography" w:uiPriority="37"/>
-    <w:lsdException w:name="TOC Heading" w:uiPriority="39" w:qFormat="1"/>
-  </w:latentStyles>
-  <w:style w:type="paragraph" w:default="1" w:styleId="a">
-    <w:name w:val="Normal"/>
-    <w:qFormat/>
-    <w:pPr>
-      <w:widowControl w:val="0"/>
-      <w:jc w:val="both"/>
-    </w:pPr>
-  </w:style>
-  <w:style w:type="character" w:default="1" w:styleId="a0">
-    <w:name w:val="Default Paragraph Font"/>
-    <w:uiPriority w:val="1"/>
-    <w:unhideWhenUsed/>
-  </w:style>
-  <w:style w:type="table" w:default="1" w:styleId="a1">
-    <w:name w:val="Normal Table"/>
-    <w:uiPriority w:val="99"/>
-    <w:semiHidden/>
-    <w:unhideWhenUsed/>
-    <w:tblPr>
-      <w:tblInd w:w="0" w:type="dxa"/>
-      <w:tblCellMar>
-        <w:top w:w="0" w:type="dxa"/>
-        <w:left w:w="108" w:type="dxa"/>
-        <w:bottom w:w="0" w:type="dxa"/>
-        <w:right w:w="108" w:type="dxa"/>
-      </w:tblCellMar>
-    </w:tblPr>
-  </w:style>
-  <w:style w:type="numbering" w:default="1" w:styleId="a2">
-    <w:name w:val="No List"/>
-    <w:uiPriority w:val="99"/>
-    <w:semiHidden/>
-    <w:unhideWhenUsed/>
-  </w:style>
-  <w:style w:type="paragraph" w:styleId="a3">
-    <w:name w:val="header"/>
-    <w:basedOn w:val="a"/>
-    <w:link w:val="Char"/>
-    <w:uiPriority w:val="99"/>
-    <w:unhideWhenUsed/>
-    <w:rsid w:val="00575DC1"/>
-    <w:pPr>
-      <w:pBdr>
-        <w:bottom w:val="single" w:sz="6" w:space="1" w:color="auto"/>
-      </w:pBdr>
-      <w:tabs>
-        <w:tab w:val="center" w:pos="4153"/>
-        <w:tab w:val="right" w:pos="8306"/>
-      </w:tabs>
-      <w:snapToGrid w:val="0"/>
-      <w:jc w:val="center"/>
-    </w:pPr>
-    <w:rPr>
-      <w:sz w:val="18"/>
-      <w:szCs w:val="18"/>
-    </w:rPr>
-  </w:style>
-  <w:style w:type="character" w:customStyle="1" w:styleId="Char">
-    <w:name w:val="页眉 Char"/>
-    <w:basedOn w:val="a0"/>
-    <w:link w:val="a3"/>
-    <w:uiPriority w:val="99"/>
-    <w:rsid w:val="00575DC1"/>
-    <w:rPr>
-      <w:sz w:val="18"/>
-      <w:szCs w:val="18"/>
-    </w:rPr>
-  </w:style>
-  <w:style w:type="paragraph" w:styleId="a4">
-    <w:name w:val="footer"/>
-    <w:basedOn w:val="a"/>
-    <w:link w:val="Char0"/>
-    <w:uiPriority w:val="99"/>
-    <w:unhideWhenUsed/>
-    <w:rsid w:val="00575DC1"/>
-    <w:pPr>
-      <w:tabs>
-        <w:tab w:val="center" w:pos="4153"/>
-        <w:tab w:val="right" w:pos="8306"/>
-      </w:tabs>
-      <w:snapToGrid w:val="0"/>
-      <w:jc w:val="left"/>
-    </w:pPr>
-    <w:rPr>
-      <w:sz w:val="18"/>
-      <w:szCs w:val="18"/>
-    </w:rPr>
-  </w:style>
-  <w:style w:type="character" w:customStyle="1" w:styleId="Char0">
-    <w:name w:val="页脚 Char"/>
-    <w:basedOn w:val="a0"/>
-    <w:link w:val="a4"/>
-    <w:uiPriority w:val="99"/>
-    <w:rsid w:val="00575DC1"/>
-    <w:rPr>
-      <w:sz w:val="18"/>
-      <w:szCs w:val="18"/>
-    </w:rPr>
-  </w:style>
-  <w:style w:type="table" w:styleId="a5">
-    <w:name w:val="Table Grid"/>
-    <w:basedOn w:val="a1"/>
-    <w:uiPriority w:val="59"/>
-    <w:rsid w:val="00575DC1"/>
-    <w:tblPr>
-      <w:tblBorders>
-        <w:top w:val="single" w:sz="4" w:space="0" w:color="auto"/>
-        <w:left w:val="single" w:sz="4" w:space="0" w:color="auto"/>
-        <w:bottom w:val="single" w:sz="4" w:space="0" w:color="auto"/>
-        <w:right w:val="single" w:sz="4" w:space="0" w:color="auto"/>
-        <w:insideH w:val="single" w:sz="4" w:space="0" w:color="auto"/>
-        <w:insideV w:val="single" w:sz="4" w:space="0" w:color="auto"/>
-      </w:tblBorders>
-    </w:tblPr>
-  </w:style>
-  <w:style w:type="character" w:styleId="a6">
+  <w:style w:type="character" w:styleId="a8">
     <w:name w:val="Strong"/>
     <w:basedOn w:val="a0"/>
     <w:uiPriority w:val="22"/>

</xml_diff>